<commit_message>
Primeira versão do Manual do Usuário - SisCoER. Arquivos .docx e .pdf
</commit_message>
<xml_diff>
--- a/doc/manual-usuario/Manual do Usuário - SisCoER.docx
+++ b/doc/manual-usuario/Manual do Usuário - SisCoER.docx
@@ -4,8 +4,492 @@
   <w:body>
     <w:p>
       <w:pPr>
+        <w:spacing w:after="240"/>
+        <w:jc w:val="left"/>
+        <w:rPr>
+          <w:rFonts w:ascii="Times New Roman" w:hAnsi="Times New Roman"/>
+        </w:rPr>
+      </w:pPr>
+      <w:r>
+        <w:br/>
+      </w:r>
+    </w:p>
+    <w:p>
+      <w:pPr>
+        <w:spacing w:after="240"/>
+        <w:jc w:val="left"/>
+        <w:rPr>
+          <w:rFonts w:ascii="Times New Roman" w:hAnsi="Times New Roman"/>
+        </w:rPr>
+      </w:pPr>
+    </w:p>
+    <w:p>
+      <w:pPr>
+        <w:spacing w:after="240"/>
+        <w:jc w:val="left"/>
+        <w:rPr>
+          <w:rFonts w:ascii="Times New Roman" w:hAnsi="Times New Roman"/>
+        </w:rPr>
+      </w:pPr>
+    </w:p>
+    <w:p>
+      <w:pPr>
+        <w:spacing w:after="240"/>
+        <w:jc w:val="left"/>
+        <w:rPr>
+          <w:rFonts w:ascii="Times New Roman" w:hAnsi="Times New Roman"/>
+        </w:rPr>
+      </w:pPr>
+    </w:p>
+    <w:p>
+      <w:pPr>
+        <w:spacing w:after="240"/>
+        <w:jc w:val="left"/>
+        <w:rPr>
+          <w:rFonts w:ascii="Times New Roman" w:hAnsi="Times New Roman"/>
+        </w:rPr>
+      </w:pPr>
+    </w:p>
+    <w:p>
+      <w:pPr>
+        <w:spacing w:after="240"/>
+        <w:jc w:val="left"/>
+        <w:rPr>
+          <w:rFonts w:ascii="Times New Roman" w:hAnsi="Times New Roman"/>
+        </w:rPr>
+      </w:pPr>
+    </w:p>
+    <w:p>
+      <w:pPr>
+        <w:spacing w:after="240"/>
+        <w:jc w:val="left"/>
+        <w:rPr>
+          <w:rFonts w:ascii="Times New Roman" w:hAnsi="Times New Roman"/>
+        </w:rPr>
+      </w:pPr>
+    </w:p>
+    <w:p>
+      <w:pPr>
+        <w:spacing w:after="240"/>
+        <w:jc w:val="left"/>
+        <w:rPr>
+          <w:rFonts w:ascii="Times New Roman" w:hAnsi="Times New Roman"/>
+        </w:rPr>
+      </w:pPr>
+    </w:p>
+    <w:p>
+      <w:pPr>
+        <w:spacing w:after="240"/>
+        <w:jc w:val="left"/>
+        <w:rPr>
+          <w:rFonts w:ascii="Times New Roman" w:hAnsi="Times New Roman"/>
+        </w:rPr>
+      </w:pPr>
+    </w:p>
+    <w:p>
+      <w:pPr>
+        <w:spacing w:after="240"/>
+        <w:jc w:val="left"/>
+        <w:rPr>
+          <w:rFonts w:ascii="Times New Roman" w:hAnsi="Times New Roman"/>
+        </w:rPr>
+      </w:pPr>
+    </w:p>
+    <w:p>
+      <w:pPr>
+        <w:pStyle w:val="Ttulo2"/>
+        <w:numPr>
+          <w:ilvl w:val="0"/>
+          <w:numId w:val="0"/>
+        </w:numPr>
+        <w:spacing w:before="360" w:after="360"/>
+        <w:ind w:left="1080"/>
+        <w:jc w:val="right"/>
+      </w:pPr>
+      <w:bookmarkStart w:id="0" w:name="_Toc390702118"/>
+      <w:bookmarkStart w:id="1" w:name="_Toc390702185"/>
+      <w:proofErr w:type="spellStart"/>
+      <w:r>
+        <w:rPr>
+          <w:rFonts w:cs="Arial"/>
+          <w:color w:val="000000"/>
+          <w:sz w:val="60"/>
+          <w:szCs w:val="60"/>
+        </w:rPr>
+        <w:t>SisCoER</w:t>
+      </w:r>
+      <w:bookmarkEnd w:id="0"/>
+      <w:bookmarkEnd w:id="1"/>
+      <w:proofErr w:type="spellEnd"/>
+    </w:p>
+    <w:p>
+      <w:pPr>
+        <w:pStyle w:val="Ttulo2"/>
+        <w:numPr>
+          <w:ilvl w:val="0"/>
+          <w:numId w:val="0"/>
+        </w:numPr>
+        <w:spacing w:before="300" w:after="0"/>
+        <w:ind w:left="1080"/>
+        <w:jc w:val="right"/>
+      </w:pPr>
+      <w:bookmarkStart w:id="2" w:name="_Toc390702119"/>
+      <w:bookmarkStart w:id="3" w:name="_Toc390702186"/>
+      <w:r>
+        <w:rPr>
+          <w:rFonts w:cs="Arial"/>
+          <w:b w:val="0"/>
+          <w:bCs w:val="0"/>
+          <w:color w:val="000000"/>
+          <w:sz w:val="48"/>
+          <w:szCs w:val="48"/>
+        </w:rPr>
+        <w:t>Manual do Usuário</w:t>
+      </w:r>
+      <w:bookmarkEnd w:id="2"/>
+      <w:bookmarkEnd w:id="3"/>
+    </w:p>
+    <w:p>
+      <w:pPr>
+        <w:spacing w:after="240"/>
+      </w:pPr>
+      <w:r>
+        <w:br/>
+      </w:r>
+      <w:r>
+        <w:br/>
+      </w:r>
+      <w:r>
+        <w:br/>
+      </w:r>
+      <w:r>
+        <w:br/>
+      </w:r>
+      <w:r>
+        <w:br/>
+      </w:r>
+      <w:r>
+        <w:br/>
+      </w:r>
+      <w:r>
+        <w:br/>
+      </w:r>
+      <w:r>
+        <w:br/>
+      </w:r>
+      <w:r>
+        <w:br/>
+      </w:r>
+      <w:r>
+        <w:br/>
+      </w:r>
+      <w:r>
+        <w:br/>
+      </w:r>
+      <w:r>
+        <w:br/>
+      </w:r>
+      <w:r>
+        <w:br/>
+      </w:r>
+      <w:r>
+        <w:br/>
+      </w:r>
+      <w:r>
+        <w:br/>
+      </w:r>
+    </w:p>
+    <w:p>
+      <w:pPr>
+        <w:pStyle w:val="NormalWeb"/>
+        <w:spacing w:before="0" w:beforeAutospacing="0" w:after="0" w:afterAutospacing="0"/>
+        <w:ind w:firstLine="720"/>
+        <w:jc w:val="right"/>
+      </w:pPr>
+      <w:r>
+        <w:rPr>
+          <w:rFonts w:ascii="Arial" w:hAnsi="Arial" w:cs="Arial"/>
+          <w:color w:val="000000"/>
+          <w:sz w:val="23"/>
+          <w:szCs w:val="23"/>
+        </w:rPr>
+        <w:t>&lt;Autores&gt;</w:t>
+      </w:r>
+    </w:p>
+    <w:p>
+      <w:pPr>
+        <w:pStyle w:val="NormalWeb"/>
+        <w:spacing w:before="0" w:beforeAutospacing="0" w:after="0" w:afterAutospacing="0"/>
+        <w:ind w:firstLine="720"/>
+        <w:jc w:val="right"/>
+      </w:pPr>
+      <w:r>
+        <w:rPr>
+          <w:rFonts w:ascii="Arial" w:hAnsi="Arial" w:cs="Arial"/>
+          <w:color w:val="000000"/>
+          <w:sz w:val="23"/>
+          <w:szCs w:val="23"/>
+        </w:rPr>
+        <w:t>Cleber de Souza Alcântara</w:t>
+      </w:r>
+    </w:p>
+    <w:p>
+      <w:pPr>
+        <w:pStyle w:val="NormalWeb"/>
+        <w:spacing w:before="0" w:beforeAutospacing="0" w:after="0" w:afterAutospacing="0"/>
+        <w:ind w:firstLine="720"/>
+        <w:jc w:val="right"/>
+      </w:pPr>
+      <w:r>
+        <w:rPr>
+          <w:rFonts w:ascii="Arial" w:hAnsi="Arial" w:cs="Arial"/>
+          <w:color w:val="000000"/>
+          <w:sz w:val="23"/>
+          <w:szCs w:val="23"/>
+        </w:rPr>
+        <w:t>Larissa Angélica Siqueira Nunes</w:t>
+      </w:r>
+    </w:p>
+    <w:p>
+      <w:pPr>
+        <w:pStyle w:val="NormalWeb"/>
+        <w:spacing w:before="0" w:beforeAutospacing="0" w:after="0" w:afterAutospacing="0"/>
+        <w:ind w:firstLine="720"/>
+        <w:jc w:val="right"/>
+      </w:pPr>
+      <w:r>
+        <w:rPr>
+          <w:rFonts w:ascii="Arial" w:hAnsi="Arial" w:cs="Arial"/>
+          <w:color w:val="000000"/>
+          <w:sz w:val="23"/>
+          <w:szCs w:val="23"/>
+        </w:rPr>
+        <w:t>Letícia Nunes Borges</w:t>
+      </w:r>
+    </w:p>
+    <w:p>
+      <w:pPr>
+        <w:pStyle w:val="NormalWeb"/>
+        <w:spacing w:before="0" w:beforeAutospacing="0" w:after="0" w:afterAutospacing="0"/>
+        <w:ind w:firstLine="720"/>
+        <w:jc w:val="right"/>
+      </w:pPr>
+      <w:r>
+        <w:rPr>
+          <w:rFonts w:ascii="Arial" w:hAnsi="Arial" w:cs="Arial"/>
+          <w:color w:val="000000"/>
+          <w:sz w:val="23"/>
+          <w:szCs w:val="23"/>
+        </w:rPr>
+        <w:t xml:space="preserve">Lizandra </w:t>
+      </w:r>
+      <w:proofErr w:type="spellStart"/>
+      <w:r>
+        <w:rPr>
+          <w:rFonts w:ascii="Arial" w:hAnsi="Arial" w:cs="Arial"/>
+          <w:color w:val="000000"/>
+          <w:sz w:val="23"/>
+          <w:szCs w:val="23"/>
+        </w:rPr>
+        <w:t>Ottmann</w:t>
+      </w:r>
+      <w:proofErr w:type="spellEnd"/>
+    </w:p>
+    <w:p>
+      <w:pPr>
+        <w:pStyle w:val="NormalWeb"/>
+        <w:spacing w:before="0" w:beforeAutospacing="0" w:after="0" w:afterAutospacing="0"/>
+        <w:ind w:firstLine="720"/>
+        <w:jc w:val="right"/>
+      </w:pPr>
+      <w:proofErr w:type="spellStart"/>
+      <w:r>
+        <w:rPr>
+          <w:rFonts w:ascii="Arial" w:hAnsi="Arial" w:cs="Arial"/>
+          <w:color w:val="000000"/>
+          <w:sz w:val="23"/>
+          <w:szCs w:val="23"/>
+        </w:rPr>
+        <w:t>Marla</w:t>
+      </w:r>
+      <w:proofErr w:type="spellEnd"/>
+      <w:r>
+        <w:rPr>
+          <w:rFonts w:ascii="Arial" w:hAnsi="Arial" w:cs="Arial"/>
+          <w:color w:val="000000"/>
+          <w:sz w:val="23"/>
+          <w:szCs w:val="23"/>
+        </w:rPr>
+        <w:t xml:space="preserve"> Aragão</w:t>
+      </w:r>
+    </w:p>
+    <w:p>
+      <w:pPr>
+        <w:pStyle w:val="NormalWeb"/>
+        <w:spacing w:before="0" w:beforeAutospacing="0" w:after="0" w:afterAutospacing="0"/>
+        <w:ind w:firstLine="720"/>
+        <w:jc w:val="right"/>
+      </w:pPr>
+      <w:r>
+        <w:rPr>
+          <w:rFonts w:ascii="Arial" w:hAnsi="Arial" w:cs="Arial"/>
+          <w:color w:val="000000"/>
+          <w:sz w:val="23"/>
+          <w:szCs w:val="23"/>
+        </w:rPr>
+        <w:t>Pedro Felipe Gomes Teles</w:t>
+      </w:r>
+    </w:p>
+    <w:p>
+      <w:pPr>
+        <w:pStyle w:val="NormalWeb"/>
+        <w:spacing w:before="0" w:beforeAutospacing="0" w:after="0" w:afterAutospacing="0"/>
+        <w:ind w:firstLine="720"/>
+        <w:jc w:val="right"/>
+      </w:pPr>
+      <w:r>
+        <w:rPr>
+          <w:rFonts w:ascii="Arial" w:hAnsi="Arial" w:cs="Arial"/>
+          <w:color w:val="000000"/>
+          <w:sz w:val="23"/>
+          <w:szCs w:val="23"/>
+        </w:rPr>
+        <w:t xml:space="preserve">Samuel </w:t>
+      </w:r>
+      <w:proofErr w:type="spellStart"/>
+      <w:r>
+        <w:rPr>
+          <w:rFonts w:ascii="Arial" w:hAnsi="Arial" w:cs="Arial"/>
+          <w:color w:val="000000"/>
+          <w:sz w:val="23"/>
+          <w:szCs w:val="23"/>
+        </w:rPr>
+        <w:t>Junio</w:t>
+      </w:r>
+      <w:proofErr w:type="spellEnd"/>
+      <w:r>
+        <w:rPr>
+          <w:rFonts w:ascii="Arial" w:hAnsi="Arial" w:cs="Arial"/>
+          <w:color w:val="000000"/>
+          <w:sz w:val="23"/>
+          <w:szCs w:val="23"/>
+        </w:rPr>
+        <w:t xml:space="preserve"> de Almeida</w:t>
+      </w:r>
+    </w:p>
+    <w:p>
+      <w:pPr>
+        <w:pStyle w:val="NormalWeb"/>
+        <w:spacing w:before="0" w:beforeAutospacing="0" w:after="0" w:afterAutospacing="0"/>
+        <w:ind w:firstLine="720"/>
+        <w:jc w:val="right"/>
+      </w:pPr>
+      <w:proofErr w:type="spellStart"/>
+      <w:r>
+        <w:rPr>
+          <w:rFonts w:ascii="Arial" w:hAnsi="Arial" w:cs="Arial"/>
+          <w:color w:val="000000"/>
+          <w:sz w:val="23"/>
+          <w:szCs w:val="23"/>
+        </w:rPr>
+        <w:t>Thaísa</w:t>
+      </w:r>
+      <w:proofErr w:type="spellEnd"/>
+      <w:r>
+        <w:rPr>
+          <w:rFonts w:ascii="Arial" w:hAnsi="Arial" w:cs="Arial"/>
+          <w:color w:val="000000"/>
+          <w:sz w:val="23"/>
+          <w:szCs w:val="23"/>
+        </w:rPr>
+        <w:t xml:space="preserve"> Andrade</w:t>
+      </w:r>
+    </w:p>
+    <w:p>
+      <w:pPr>
+        <w:pStyle w:val="NormalWeb"/>
+        <w:spacing w:before="0" w:beforeAutospacing="0" w:after="0" w:afterAutospacing="0"/>
+        <w:ind w:firstLine="720"/>
+        <w:jc w:val="right"/>
+      </w:pPr>
+      <w:r>
+        <w:rPr>
+          <w:rFonts w:ascii="Arial" w:hAnsi="Arial" w:cs="Arial"/>
+          <w:color w:val="000000"/>
+          <w:sz w:val="23"/>
+          <w:szCs w:val="23"/>
+        </w:rPr>
+        <w:t>Weslley Martins Araújo</w:t>
+      </w:r>
+    </w:p>
+    <w:p/>
+    <w:p>
+      <w:pPr>
+        <w:pStyle w:val="NormalWeb"/>
+        <w:spacing w:before="0" w:beforeAutospacing="0" w:after="0" w:afterAutospacing="0"/>
+        <w:ind w:left="2880" w:firstLine="720"/>
+      </w:pPr>
+      <w:r>
+        <w:rPr>
+          <w:rFonts w:ascii="Arial" w:hAnsi="Arial" w:cs="Arial"/>
+          <w:b/>
+          <w:bCs/>
+          <w:color w:val="000000"/>
+          <w:sz w:val="23"/>
+          <w:szCs w:val="23"/>
+        </w:rPr>
+        <w:t xml:space="preserve">Goiânia, </w:t>
+      </w:r>
+      <w:r>
+        <w:rPr>
+          <w:rFonts w:ascii="Arial" w:hAnsi="Arial" w:cs="Arial"/>
+          <w:b/>
+          <w:bCs/>
+          <w:color w:val="000000"/>
+          <w:sz w:val="23"/>
+          <w:szCs w:val="23"/>
+        </w:rPr>
+        <w:t>16</w:t>
+      </w:r>
+      <w:r>
+        <w:rPr>
+          <w:rFonts w:ascii="Arial" w:hAnsi="Arial" w:cs="Arial"/>
+          <w:b/>
+          <w:bCs/>
+          <w:color w:val="000000"/>
+          <w:sz w:val="23"/>
+          <w:szCs w:val="23"/>
+        </w:rPr>
+        <w:t xml:space="preserve"> de Junho de 2014</w:t>
+      </w:r>
+    </w:p>
+    <w:p>
+      <w:pPr>
+        <w:jc w:val="left"/>
+        <w:rPr>
+          <w:rFonts w:eastAsiaTheme="majorEastAsia" w:cstheme="majorBidi"/>
+          <w:b/>
+          <w:bCs/>
+          <w:kern w:val="32"/>
+          <w:sz w:val="32"/>
+          <w:szCs w:val="32"/>
+        </w:rPr>
+      </w:pPr>
+      <w:r>
+        <w:br w:type="page"/>
+      </w:r>
+    </w:p>
+    <w:p>
+      <w:pPr>
         <w:pStyle w:val="Estilo1"/>
       </w:pPr>
+    </w:p>
+    <w:p>
+      <w:pPr>
+        <w:pStyle w:val="Estilo1"/>
+      </w:pPr>
+      <w:bookmarkStart w:id="4" w:name="_Toc390702120"/>
+      <w:bookmarkStart w:id="5" w:name="_Toc390702187"/>
       <w:proofErr w:type="spellStart"/>
       <w:r>
         <w:t>Sis</w:t>
@@ -17,6 +501,8 @@
       <w:r>
         <w:t xml:space="preserve"> – Sistema de Controle de Estoque Residencial</w:t>
       </w:r>
+      <w:bookmarkEnd w:id="4"/>
+      <w:bookmarkEnd w:id="5"/>
     </w:p>
     <w:p/>
     <w:p>
@@ -26,12 +512,1473 @@
           <w:rFonts w:cs="Arial"/>
         </w:rPr>
       </w:pPr>
+      <w:bookmarkStart w:id="6" w:name="_Toc390702188"/>
       <w:r>
         <w:rPr>
           <w:rFonts w:cs="Arial"/>
         </w:rPr>
+        <w:t>Sumário</w:t>
+      </w:r>
+      <w:bookmarkEnd w:id="6"/>
+    </w:p>
+    <w:sdt>
+      <w:sdtPr>
+        <w:id w:val="-1117286096"/>
+        <w:docPartObj>
+          <w:docPartGallery w:val="Table of Contents"/>
+          <w:docPartUnique/>
+        </w:docPartObj>
+      </w:sdtPr>
+      <w:sdtEndPr>
+        <w:rPr>
+          <w:rFonts w:eastAsiaTheme="minorEastAsia" w:cs="Times New Roman"/>
+          <w:kern w:val="0"/>
+          <w:sz w:val="24"/>
+          <w:szCs w:val="24"/>
+        </w:rPr>
+      </w:sdtEndPr>
+      <w:sdtContent>
+        <w:p>
+          <w:pPr>
+            <w:pStyle w:val="CabealhodoSumrio"/>
+          </w:pPr>
+          <w:r>
+            <w:t>Sumário</w:t>
+          </w:r>
+        </w:p>
+        <w:p>
+          <w:pPr>
+            <w:pStyle w:val="Sumrio2"/>
+            <w:tabs>
+              <w:tab w:val="right" w:leader="dot" w:pos="8494"/>
+            </w:tabs>
+            <w:rPr>
+              <w:rFonts w:asciiTheme="minorHAnsi" w:hAnsiTheme="minorHAnsi" w:cstheme="minorBidi"/>
+              <w:noProof/>
+              <w:sz w:val="22"/>
+              <w:szCs w:val="22"/>
+              <w:lang w:eastAsia="pt-BR"/>
+            </w:rPr>
+          </w:pPr>
+          <w:r>
+            <w:fldChar w:fldCharType="begin"/>
+          </w:r>
+          <w:r>
+            <w:instrText xml:space="preserve"> TOC \o "1-3" \h \z \u </w:instrText>
+          </w:r>
+          <w:r>
+            <w:fldChar w:fldCharType="separate"/>
+          </w:r>
+        </w:p>
+        <w:p>
+          <w:pPr>
+            <w:pStyle w:val="Sumrio1"/>
+            <w:tabs>
+              <w:tab w:val="left" w:pos="440"/>
+              <w:tab w:val="right" w:leader="dot" w:pos="8494"/>
+            </w:tabs>
+            <w:rPr>
+              <w:rFonts w:asciiTheme="minorHAnsi" w:hAnsiTheme="minorHAnsi" w:cstheme="minorBidi"/>
+              <w:noProof/>
+              <w:sz w:val="22"/>
+              <w:szCs w:val="22"/>
+              <w:lang w:eastAsia="pt-BR"/>
+            </w:rPr>
+          </w:pPr>
+          <w:hyperlink w:anchor="_Toc390702188" w:history="1">
+            <w:r>
+              <w:rPr>
+                <w:rStyle w:val="Hyperlink"/>
+                <w:rFonts w:cs="Arial"/>
+                <w:noProof/>
+              </w:rPr>
+              <w:t>1.</w:t>
+            </w:r>
+            <w:r>
+              <w:rPr>
+                <w:rFonts w:asciiTheme="minorHAnsi" w:hAnsiTheme="minorHAnsi" w:cstheme="minorBidi"/>
+                <w:noProof/>
+                <w:sz w:val="22"/>
+                <w:szCs w:val="22"/>
+                <w:lang w:eastAsia="pt-BR"/>
+              </w:rPr>
+              <w:tab/>
+            </w:r>
+            <w:r>
+              <w:rPr>
+                <w:rStyle w:val="Hyperlink"/>
+                <w:rFonts w:cs="Arial"/>
+                <w:noProof/>
+              </w:rPr>
+              <w:t>Sumário</w:t>
+            </w:r>
+            <w:r>
+              <w:rPr>
+                <w:noProof/>
+                <w:webHidden/>
+              </w:rPr>
+              <w:tab/>
+            </w:r>
+            <w:r>
+              <w:rPr>
+                <w:noProof/>
+                <w:webHidden/>
+              </w:rPr>
+              <w:fldChar w:fldCharType="begin"/>
+            </w:r>
+            <w:r>
+              <w:rPr>
+                <w:noProof/>
+                <w:webHidden/>
+              </w:rPr>
+              <w:instrText xml:space="preserve"> PAGEREF _Toc390702188 \h </w:instrText>
+            </w:r>
+            <w:r>
+              <w:rPr>
+                <w:noProof/>
+                <w:webHidden/>
+              </w:rPr>
+            </w:r>
+            <w:r>
+              <w:rPr>
+                <w:noProof/>
+                <w:webHidden/>
+              </w:rPr>
+              <w:fldChar w:fldCharType="separate"/>
+            </w:r>
+            <w:r>
+              <w:rPr>
+                <w:noProof/>
+                <w:webHidden/>
+              </w:rPr>
+              <w:t>2</w:t>
+            </w:r>
+            <w:r>
+              <w:rPr>
+                <w:noProof/>
+                <w:webHidden/>
+              </w:rPr>
+              <w:fldChar w:fldCharType="end"/>
+            </w:r>
+          </w:hyperlink>
+        </w:p>
+        <w:p>
+          <w:pPr>
+            <w:pStyle w:val="Sumrio1"/>
+            <w:tabs>
+              <w:tab w:val="left" w:pos="440"/>
+              <w:tab w:val="right" w:leader="dot" w:pos="8494"/>
+            </w:tabs>
+            <w:rPr>
+              <w:rFonts w:asciiTheme="minorHAnsi" w:hAnsiTheme="minorHAnsi" w:cstheme="minorBidi"/>
+              <w:noProof/>
+              <w:sz w:val="22"/>
+              <w:szCs w:val="22"/>
+              <w:lang w:eastAsia="pt-BR"/>
+            </w:rPr>
+          </w:pPr>
+          <w:hyperlink w:anchor="_Toc390702189" w:history="1">
+            <w:r>
+              <w:rPr>
+                <w:rStyle w:val="Hyperlink"/>
+                <w:rFonts w:cs="Arial"/>
+                <w:noProof/>
+              </w:rPr>
+              <w:t>2.</w:t>
+            </w:r>
+            <w:r>
+              <w:rPr>
+                <w:rFonts w:asciiTheme="minorHAnsi" w:hAnsiTheme="minorHAnsi" w:cstheme="minorBidi"/>
+                <w:noProof/>
+                <w:sz w:val="22"/>
+                <w:szCs w:val="22"/>
+                <w:lang w:eastAsia="pt-BR"/>
+              </w:rPr>
+              <w:tab/>
+            </w:r>
+            <w:r>
+              <w:rPr>
+                <w:rStyle w:val="Hyperlink"/>
+                <w:rFonts w:cs="Arial"/>
+                <w:noProof/>
+              </w:rPr>
+              <w:t>Introdução</w:t>
+            </w:r>
+            <w:r>
+              <w:rPr>
+                <w:noProof/>
+                <w:webHidden/>
+              </w:rPr>
+              <w:tab/>
+            </w:r>
+            <w:r>
+              <w:rPr>
+                <w:noProof/>
+                <w:webHidden/>
+              </w:rPr>
+              <w:fldChar w:fldCharType="begin"/>
+            </w:r>
+            <w:r>
+              <w:rPr>
+                <w:noProof/>
+                <w:webHidden/>
+              </w:rPr>
+              <w:instrText xml:space="preserve"> PAGEREF _Toc390702189 \h </w:instrText>
+            </w:r>
+            <w:r>
+              <w:rPr>
+                <w:noProof/>
+                <w:webHidden/>
+              </w:rPr>
+            </w:r>
+            <w:r>
+              <w:rPr>
+                <w:noProof/>
+                <w:webHidden/>
+              </w:rPr>
+              <w:fldChar w:fldCharType="separate"/>
+            </w:r>
+            <w:r>
+              <w:rPr>
+                <w:noProof/>
+                <w:webHidden/>
+              </w:rPr>
+              <w:t>3</w:t>
+            </w:r>
+            <w:r>
+              <w:rPr>
+                <w:noProof/>
+                <w:webHidden/>
+              </w:rPr>
+              <w:fldChar w:fldCharType="end"/>
+            </w:r>
+          </w:hyperlink>
+        </w:p>
+        <w:p>
+          <w:pPr>
+            <w:pStyle w:val="Sumrio1"/>
+            <w:tabs>
+              <w:tab w:val="left" w:pos="440"/>
+              <w:tab w:val="right" w:leader="dot" w:pos="8494"/>
+            </w:tabs>
+            <w:rPr>
+              <w:rFonts w:asciiTheme="minorHAnsi" w:hAnsiTheme="minorHAnsi" w:cstheme="minorBidi"/>
+              <w:noProof/>
+              <w:sz w:val="22"/>
+              <w:szCs w:val="22"/>
+              <w:lang w:eastAsia="pt-BR"/>
+            </w:rPr>
+          </w:pPr>
+          <w:hyperlink w:anchor="_Toc390702190" w:history="1">
+            <w:r>
+              <w:rPr>
+                <w:rStyle w:val="Hyperlink"/>
+                <w:noProof/>
+              </w:rPr>
+              <w:t>3.</w:t>
+            </w:r>
+            <w:r>
+              <w:rPr>
+                <w:rFonts w:asciiTheme="minorHAnsi" w:hAnsiTheme="minorHAnsi" w:cstheme="minorBidi"/>
+                <w:noProof/>
+                <w:sz w:val="22"/>
+                <w:szCs w:val="22"/>
+                <w:lang w:eastAsia="pt-BR"/>
+              </w:rPr>
+              <w:tab/>
+            </w:r>
+            <w:r>
+              <w:rPr>
+                <w:rStyle w:val="Hyperlink"/>
+                <w:noProof/>
+              </w:rPr>
+              <w:t>Cadastro e Login no Sistema</w:t>
+            </w:r>
+            <w:r>
+              <w:rPr>
+                <w:noProof/>
+                <w:webHidden/>
+              </w:rPr>
+              <w:tab/>
+            </w:r>
+            <w:r>
+              <w:rPr>
+                <w:noProof/>
+                <w:webHidden/>
+              </w:rPr>
+              <w:fldChar w:fldCharType="begin"/>
+            </w:r>
+            <w:r>
+              <w:rPr>
+                <w:noProof/>
+                <w:webHidden/>
+              </w:rPr>
+              <w:instrText xml:space="preserve"> PAGEREF _Toc390702190 \h </w:instrText>
+            </w:r>
+            <w:r>
+              <w:rPr>
+                <w:noProof/>
+                <w:webHidden/>
+              </w:rPr>
+            </w:r>
+            <w:r>
+              <w:rPr>
+                <w:noProof/>
+                <w:webHidden/>
+              </w:rPr>
+              <w:fldChar w:fldCharType="separate"/>
+            </w:r>
+            <w:r>
+              <w:rPr>
+                <w:noProof/>
+                <w:webHidden/>
+              </w:rPr>
+              <w:t>4</w:t>
+            </w:r>
+            <w:r>
+              <w:rPr>
+                <w:noProof/>
+                <w:webHidden/>
+              </w:rPr>
+              <w:fldChar w:fldCharType="end"/>
+            </w:r>
+          </w:hyperlink>
+        </w:p>
+        <w:p>
+          <w:pPr>
+            <w:pStyle w:val="Sumrio1"/>
+            <w:tabs>
+              <w:tab w:val="left" w:pos="440"/>
+              <w:tab w:val="right" w:leader="dot" w:pos="8494"/>
+            </w:tabs>
+            <w:rPr>
+              <w:rFonts w:asciiTheme="minorHAnsi" w:hAnsiTheme="minorHAnsi" w:cstheme="minorBidi"/>
+              <w:noProof/>
+              <w:sz w:val="22"/>
+              <w:szCs w:val="22"/>
+              <w:lang w:eastAsia="pt-BR"/>
+            </w:rPr>
+          </w:pPr>
+          <w:hyperlink w:anchor="_Toc390702191" w:history="1">
+            <w:r>
+              <w:rPr>
+                <w:rStyle w:val="Hyperlink"/>
+                <w:noProof/>
+              </w:rPr>
+              <w:t>4.</w:t>
+            </w:r>
+            <w:r>
+              <w:rPr>
+                <w:rFonts w:asciiTheme="minorHAnsi" w:hAnsiTheme="minorHAnsi" w:cstheme="minorBidi"/>
+                <w:noProof/>
+                <w:sz w:val="22"/>
+                <w:szCs w:val="22"/>
+                <w:lang w:eastAsia="pt-BR"/>
+              </w:rPr>
+              <w:tab/>
+            </w:r>
+            <w:r>
+              <w:rPr>
+                <w:rStyle w:val="Hyperlink"/>
+                <w:noProof/>
+              </w:rPr>
+              <w:t>Interface</w:t>
+            </w:r>
+            <w:bookmarkStart w:id="7" w:name="_GoBack"/>
+            <w:bookmarkEnd w:id="7"/>
+            <w:r>
+              <w:rPr>
+                <w:rStyle w:val="Hyperlink"/>
+                <w:noProof/>
+              </w:rPr>
+              <w:t xml:space="preserve"> de Administrador</w:t>
+            </w:r>
+            <w:r>
+              <w:rPr>
+                <w:noProof/>
+                <w:webHidden/>
+              </w:rPr>
+              <w:tab/>
+            </w:r>
+            <w:r>
+              <w:rPr>
+                <w:noProof/>
+                <w:webHidden/>
+              </w:rPr>
+              <w:fldChar w:fldCharType="begin"/>
+            </w:r>
+            <w:r>
+              <w:rPr>
+                <w:noProof/>
+                <w:webHidden/>
+              </w:rPr>
+              <w:instrText xml:space="preserve"> PAGEREF _Toc390702191 \h </w:instrText>
+            </w:r>
+            <w:r>
+              <w:rPr>
+                <w:noProof/>
+                <w:webHidden/>
+              </w:rPr>
+            </w:r>
+            <w:r>
+              <w:rPr>
+                <w:noProof/>
+                <w:webHidden/>
+              </w:rPr>
+              <w:fldChar w:fldCharType="separate"/>
+            </w:r>
+            <w:r>
+              <w:rPr>
+                <w:noProof/>
+                <w:webHidden/>
+              </w:rPr>
+              <w:t>5</w:t>
+            </w:r>
+            <w:r>
+              <w:rPr>
+                <w:noProof/>
+                <w:webHidden/>
+              </w:rPr>
+              <w:fldChar w:fldCharType="end"/>
+            </w:r>
+          </w:hyperlink>
+        </w:p>
+        <w:p>
+          <w:pPr>
+            <w:pStyle w:val="Sumrio1"/>
+            <w:tabs>
+              <w:tab w:val="left" w:pos="440"/>
+              <w:tab w:val="right" w:leader="dot" w:pos="8494"/>
+            </w:tabs>
+            <w:rPr>
+              <w:rFonts w:asciiTheme="minorHAnsi" w:hAnsiTheme="minorHAnsi" w:cstheme="minorBidi"/>
+              <w:noProof/>
+              <w:sz w:val="22"/>
+              <w:szCs w:val="22"/>
+              <w:lang w:eastAsia="pt-BR"/>
+            </w:rPr>
+          </w:pPr>
+          <w:hyperlink w:anchor="_Toc390702192" w:history="1">
+            <w:r>
+              <w:rPr>
+                <w:rStyle w:val="Hyperlink"/>
+                <w:noProof/>
+              </w:rPr>
+              <w:t>5.</w:t>
+            </w:r>
+            <w:r>
+              <w:rPr>
+                <w:rFonts w:asciiTheme="minorHAnsi" w:hAnsiTheme="minorHAnsi" w:cstheme="minorBidi"/>
+                <w:noProof/>
+                <w:sz w:val="22"/>
+                <w:szCs w:val="22"/>
+                <w:lang w:eastAsia="pt-BR"/>
+              </w:rPr>
+              <w:tab/>
+            </w:r>
+            <w:r>
+              <w:rPr>
+                <w:rStyle w:val="Hyperlink"/>
+                <w:noProof/>
+              </w:rPr>
+              <w:t>Início</w:t>
+            </w:r>
+            <w:r>
+              <w:rPr>
+                <w:noProof/>
+                <w:webHidden/>
+              </w:rPr>
+              <w:tab/>
+            </w:r>
+            <w:r>
+              <w:rPr>
+                <w:noProof/>
+                <w:webHidden/>
+              </w:rPr>
+              <w:fldChar w:fldCharType="begin"/>
+            </w:r>
+            <w:r>
+              <w:rPr>
+                <w:noProof/>
+                <w:webHidden/>
+              </w:rPr>
+              <w:instrText xml:space="preserve"> PAGEREF _Toc390702192 \h </w:instrText>
+            </w:r>
+            <w:r>
+              <w:rPr>
+                <w:noProof/>
+                <w:webHidden/>
+              </w:rPr>
+            </w:r>
+            <w:r>
+              <w:rPr>
+                <w:noProof/>
+                <w:webHidden/>
+              </w:rPr>
+              <w:fldChar w:fldCharType="separate"/>
+            </w:r>
+            <w:r>
+              <w:rPr>
+                <w:noProof/>
+                <w:webHidden/>
+              </w:rPr>
+              <w:t>6</w:t>
+            </w:r>
+            <w:r>
+              <w:rPr>
+                <w:noProof/>
+                <w:webHidden/>
+              </w:rPr>
+              <w:fldChar w:fldCharType="end"/>
+            </w:r>
+          </w:hyperlink>
+        </w:p>
+        <w:p>
+          <w:pPr>
+            <w:pStyle w:val="Sumrio1"/>
+            <w:tabs>
+              <w:tab w:val="left" w:pos="440"/>
+              <w:tab w:val="right" w:leader="dot" w:pos="8494"/>
+            </w:tabs>
+            <w:rPr>
+              <w:rFonts w:asciiTheme="minorHAnsi" w:hAnsiTheme="minorHAnsi" w:cstheme="minorBidi"/>
+              <w:noProof/>
+              <w:sz w:val="22"/>
+              <w:szCs w:val="22"/>
+              <w:lang w:eastAsia="pt-BR"/>
+            </w:rPr>
+          </w:pPr>
+          <w:hyperlink w:anchor="_Toc390702193" w:history="1">
+            <w:r>
+              <w:rPr>
+                <w:rStyle w:val="Hyperlink"/>
+                <w:noProof/>
+              </w:rPr>
+              <w:t>6.</w:t>
+            </w:r>
+            <w:r>
+              <w:rPr>
+                <w:rFonts w:asciiTheme="minorHAnsi" w:hAnsiTheme="minorHAnsi" w:cstheme="minorBidi"/>
+                <w:noProof/>
+                <w:sz w:val="22"/>
+                <w:szCs w:val="22"/>
+                <w:lang w:eastAsia="pt-BR"/>
+              </w:rPr>
+              <w:tab/>
+            </w:r>
+            <w:r>
+              <w:rPr>
+                <w:rStyle w:val="Hyperlink"/>
+                <w:noProof/>
+              </w:rPr>
+              <w:t>Cadastrar</w:t>
+            </w:r>
+            <w:r>
+              <w:rPr>
+                <w:noProof/>
+                <w:webHidden/>
+              </w:rPr>
+              <w:tab/>
+            </w:r>
+            <w:r>
+              <w:rPr>
+                <w:noProof/>
+                <w:webHidden/>
+              </w:rPr>
+              <w:fldChar w:fldCharType="begin"/>
+            </w:r>
+            <w:r>
+              <w:rPr>
+                <w:noProof/>
+                <w:webHidden/>
+              </w:rPr>
+              <w:instrText xml:space="preserve"> PAGEREF _Toc390702193 \h </w:instrText>
+            </w:r>
+            <w:r>
+              <w:rPr>
+                <w:noProof/>
+                <w:webHidden/>
+              </w:rPr>
+            </w:r>
+            <w:r>
+              <w:rPr>
+                <w:noProof/>
+                <w:webHidden/>
+              </w:rPr>
+              <w:fldChar w:fldCharType="separate"/>
+            </w:r>
+            <w:r>
+              <w:rPr>
+                <w:noProof/>
+                <w:webHidden/>
+              </w:rPr>
+              <w:t>7</w:t>
+            </w:r>
+            <w:r>
+              <w:rPr>
+                <w:noProof/>
+                <w:webHidden/>
+              </w:rPr>
+              <w:fldChar w:fldCharType="end"/>
+            </w:r>
+          </w:hyperlink>
+        </w:p>
+        <w:p>
+          <w:pPr>
+            <w:pStyle w:val="Sumrio2"/>
+            <w:tabs>
+              <w:tab w:val="left" w:pos="880"/>
+              <w:tab w:val="right" w:leader="dot" w:pos="8494"/>
+            </w:tabs>
+            <w:rPr>
+              <w:rFonts w:asciiTheme="minorHAnsi" w:hAnsiTheme="minorHAnsi" w:cstheme="minorBidi"/>
+              <w:noProof/>
+              <w:sz w:val="22"/>
+              <w:szCs w:val="22"/>
+              <w:lang w:eastAsia="pt-BR"/>
+            </w:rPr>
+          </w:pPr>
+          <w:hyperlink w:anchor="_Toc390702194" w:history="1">
+            <w:r>
+              <w:rPr>
+                <w:rStyle w:val="Hyperlink"/>
+                <w:noProof/>
+              </w:rPr>
+              <w:t>6.1</w:t>
+            </w:r>
+            <w:r>
+              <w:rPr>
+                <w:rFonts w:asciiTheme="minorHAnsi" w:hAnsiTheme="minorHAnsi" w:cstheme="minorBidi"/>
+                <w:noProof/>
+                <w:sz w:val="22"/>
+                <w:szCs w:val="22"/>
+                <w:lang w:eastAsia="pt-BR"/>
+              </w:rPr>
+              <w:tab/>
+            </w:r>
+            <w:r>
+              <w:rPr>
+                <w:rStyle w:val="Hyperlink"/>
+                <w:noProof/>
+              </w:rPr>
+              <w:t>Estoque</w:t>
+            </w:r>
+            <w:r>
+              <w:rPr>
+                <w:noProof/>
+                <w:webHidden/>
+              </w:rPr>
+              <w:tab/>
+            </w:r>
+            <w:r>
+              <w:rPr>
+                <w:noProof/>
+                <w:webHidden/>
+              </w:rPr>
+              <w:fldChar w:fldCharType="begin"/>
+            </w:r>
+            <w:r>
+              <w:rPr>
+                <w:noProof/>
+                <w:webHidden/>
+              </w:rPr>
+              <w:instrText xml:space="preserve"> PAGEREF _Toc390702194 \h </w:instrText>
+            </w:r>
+            <w:r>
+              <w:rPr>
+                <w:noProof/>
+                <w:webHidden/>
+              </w:rPr>
+            </w:r>
+            <w:r>
+              <w:rPr>
+                <w:noProof/>
+                <w:webHidden/>
+              </w:rPr>
+              <w:fldChar w:fldCharType="separate"/>
+            </w:r>
+            <w:r>
+              <w:rPr>
+                <w:noProof/>
+                <w:webHidden/>
+              </w:rPr>
+              <w:t>7</w:t>
+            </w:r>
+            <w:r>
+              <w:rPr>
+                <w:noProof/>
+                <w:webHidden/>
+              </w:rPr>
+              <w:fldChar w:fldCharType="end"/>
+            </w:r>
+          </w:hyperlink>
+        </w:p>
+        <w:p>
+          <w:pPr>
+            <w:pStyle w:val="Sumrio2"/>
+            <w:tabs>
+              <w:tab w:val="left" w:pos="880"/>
+              <w:tab w:val="right" w:leader="dot" w:pos="8494"/>
+            </w:tabs>
+            <w:rPr>
+              <w:rFonts w:asciiTheme="minorHAnsi" w:hAnsiTheme="minorHAnsi" w:cstheme="minorBidi"/>
+              <w:noProof/>
+              <w:sz w:val="22"/>
+              <w:szCs w:val="22"/>
+              <w:lang w:eastAsia="pt-BR"/>
+            </w:rPr>
+          </w:pPr>
+          <w:hyperlink w:anchor="_Toc390702195" w:history="1">
+            <w:r>
+              <w:rPr>
+                <w:rStyle w:val="Hyperlink"/>
+                <w:noProof/>
+              </w:rPr>
+              <w:t>6.2</w:t>
+            </w:r>
+            <w:r>
+              <w:rPr>
+                <w:rFonts w:asciiTheme="minorHAnsi" w:hAnsiTheme="minorHAnsi" w:cstheme="minorBidi"/>
+                <w:noProof/>
+                <w:sz w:val="22"/>
+                <w:szCs w:val="22"/>
+                <w:lang w:eastAsia="pt-BR"/>
+              </w:rPr>
+              <w:tab/>
+            </w:r>
+            <w:r>
+              <w:rPr>
+                <w:rStyle w:val="Hyperlink"/>
+                <w:noProof/>
+              </w:rPr>
+              <w:t>Categoria</w:t>
+            </w:r>
+            <w:r>
+              <w:rPr>
+                <w:noProof/>
+                <w:webHidden/>
+              </w:rPr>
+              <w:tab/>
+            </w:r>
+            <w:r>
+              <w:rPr>
+                <w:noProof/>
+                <w:webHidden/>
+              </w:rPr>
+              <w:fldChar w:fldCharType="begin"/>
+            </w:r>
+            <w:r>
+              <w:rPr>
+                <w:noProof/>
+                <w:webHidden/>
+              </w:rPr>
+              <w:instrText xml:space="preserve"> PAGEREF _Toc390702195 \h </w:instrText>
+            </w:r>
+            <w:r>
+              <w:rPr>
+                <w:noProof/>
+                <w:webHidden/>
+              </w:rPr>
+            </w:r>
+            <w:r>
+              <w:rPr>
+                <w:noProof/>
+                <w:webHidden/>
+              </w:rPr>
+              <w:fldChar w:fldCharType="separate"/>
+            </w:r>
+            <w:r>
+              <w:rPr>
+                <w:noProof/>
+                <w:webHidden/>
+              </w:rPr>
+              <w:t>8</w:t>
+            </w:r>
+            <w:r>
+              <w:rPr>
+                <w:noProof/>
+                <w:webHidden/>
+              </w:rPr>
+              <w:fldChar w:fldCharType="end"/>
+            </w:r>
+          </w:hyperlink>
+        </w:p>
+        <w:p>
+          <w:pPr>
+            <w:pStyle w:val="Sumrio2"/>
+            <w:tabs>
+              <w:tab w:val="left" w:pos="880"/>
+              <w:tab w:val="right" w:leader="dot" w:pos="8494"/>
+            </w:tabs>
+            <w:rPr>
+              <w:rFonts w:asciiTheme="minorHAnsi" w:hAnsiTheme="minorHAnsi" w:cstheme="minorBidi"/>
+              <w:noProof/>
+              <w:sz w:val="22"/>
+              <w:szCs w:val="22"/>
+              <w:lang w:eastAsia="pt-BR"/>
+            </w:rPr>
+          </w:pPr>
+          <w:hyperlink w:anchor="_Toc390702196" w:history="1">
+            <w:r>
+              <w:rPr>
+                <w:rStyle w:val="Hyperlink"/>
+                <w:noProof/>
+              </w:rPr>
+              <w:t>6.3</w:t>
+            </w:r>
+            <w:r>
+              <w:rPr>
+                <w:rFonts w:asciiTheme="minorHAnsi" w:hAnsiTheme="minorHAnsi" w:cstheme="minorBidi"/>
+                <w:noProof/>
+                <w:sz w:val="22"/>
+                <w:szCs w:val="22"/>
+                <w:lang w:eastAsia="pt-BR"/>
+              </w:rPr>
+              <w:tab/>
+            </w:r>
+            <w:r>
+              <w:rPr>
+                <w:rStyle w:val="Hyperlink"/>
+                <w:noProof/>
+              </w:rPr>
+              <w:t>Produto</w:t>
+            </w:r>
+            <w:r>
+              <w:rPr>
+                <w:noProof/>
+                <w:webHidden/>
+              </w:rPr>
+              <w:tab/>
+            </w:r>
+            <w:r>
+              <w:rPr>
+                <w:noProof/>
+                <w:webHidden/>
+              </w:rPr>
+              <w:fldChar w:fldCharType="begin"/>
+            </w:r>
+            <w:r>
+              <w:rPr>
+                <w:noProof/>
+                <w:webHidden/>
+              </w:rPr>
+              <w:instrText xml:space="preserve"> PAGEREF _Toc390702196 \h </w:instrText>
+            </w:r>
+            <w:r>
+              <w:rPr>
+                <w:noProof/>
+                <w:webHidden/>
+              </w:rPr>
+            </w:r>
+            <w:r>
+              <w:rPr>
+                <w:noProof/>
+                <w:webHidden/>
+              </w:rPr>
+              <w:fldChar w:fldCharType="separate"/>
+            </w:r>
+            <w:r>
+              <w:rPr>
+                <w:noProof/>
+                <w:webHidden/>
+              </w:rPr>
+              <w:t>8</w:t>
+            </w:r>
+            <w:r>
+              <w:rPr>
+                <w:noProof/>
+                <w:webHidden/>
+              </w:rPr>
+              <w:fldChar w:fldCharType="end"/>
+            </w:r>
+          </w:hyperlink>
+        </w:p>
+        <w:p>
+          <w:pPr>
+            <w:pStyle w:val="Sumrio1"/>
+            <w:tabs>
+              <w:tab w:val="left" w:pos="440"/>
+              <w:tab w:val="right" w:leader="dot" w:pos="8494"/>
+            </w:tabs>
+            <w:rPr>
+              <w:rFonts w:asciiTheme="minorHAnsi" w:hAnsiTheme="minorHAnsi" w:cstheme="minorBidi"/>
+              <w:noProof/>
+              <w:sz w:val="22"/>
+              <w:szCs w:val="22"/>
+              <w:lang w:eastAsia="pt-BR"/>
+            </w:rPr>
+          </w:pPr>
+          <w:hyperlink w:anchor="_Toc390702197" w:history="1">
+            <w:r>
+              <w:rPr>
+                <w:rStyle w:val="Hyperlink"/>
+                <w:noProof/>
+              </w:rPr>
+              <w:t>7.</w:t>
+            </w:r>
+            <w:r>
+              <w:rPr>
+                <w:rFonts w:asciiTheme="minorHAnsi" w:hAnsiTheme="minorHAnsi" w:cstheme="minorBidi"/>
+                <w:noProof/>
+                <w:sz w:val="22"/>
+                <w:szCs w:val="22"/>
+                <w:lang w:eastAsia="pt-BR"/>
+              </w:rPr>
+              <w:tab/>
+            </w:r>
+            <w:r>
+              <w:rPr>
+                <w:rStyle w:val="Hyperlink"/>
+                <w:noProof/>
+              </w:rPr>
+              <w:t>Gerenciar Estoque</w:t>
+            </w:r>
+            <w:r>
+              <w:rPr>
+                <w:noProof/>
+                <w:webHidden/>
+              </w:rPr>
+              <w:tab/>
+            </w:r>
+            <w:r>
+              <w:rPr>
+                <w:noProof/>
+                <w:webHidden/>
+              </w:rPr>
+              <w:fldChar w:fldCharType="begin"/>
+            </w:r>
+            <w:r>
+              <w:rPr>
+                <w:noProof/>
+                <w:webHidden/>
+              </w:rPr>
+              <w:instrText xml:space="preserve"> PAGEREF _Toc390702197 \h </w:instrText>
+            </w:r>
+            <w:r>
+              <w:rPr>
+                <w:noProof/>
+                <w:webHidden/>
+              </w:rPr>
+            </w:r>
+            <w:r>
+              <w:rPr>
+                <w:noProof/>
+                <w:webHidden/>
+              </w:rPr>
+              <w:fldChar w:fldCharType="separate"/>
+            </w:r>
+            <w:r>
+              <w:rPr>
+                <w:noProof/>
+                <w:webHidden/>
+              </w:rPr>
+              <w:t>9</w:t>
+            </w:r>
+            <w:r>
+              <w:rPr>
+                <w:noProof/>
+                <w:webHidden/>
+              </w:rPr>
+              <w:fldChar w:fldCharType="end"/>
+            </w:r>
+          </w:hyperlink>
+        </w:p>
+        <w:p>
+          <w:pPr>
+            <w:pStyle w:val="Sumrio2"/>
+            <w:tabs>
+              <w:tab w:val="left" w:pos="880"/>
+              <w:tab w:val="right" w:leader="dot" w:pos="8494"/>
+            </w:tabs>
+            <w:rPr>
+              <w:rFonts w:asciiTheme="minorHAnsi" w:hAnsiTheme="minorHAnsi" w:cstheme="minorBidi"/>
+              <w:noProof/>
+              <w:sz w:val="22"/>
+              <w:szCs w:val="22"/>
+              <w:lang w:eastAsia="pt-BR"/>
+            </w:rPr>
+          </w:pPr>
+          <w:hyperlink w:anchor="_Toc390702198" w:history="1">
+            <w:r>
+              <w:rPr>
+                <w:rStyle w:val="Hyperlink"/>
+                <w:noProof/>
+              </w:rPr>
+              <w:t>7.1</w:t>
+            </w:r>
+            <w:r>
+              <w:rPr>
+                <w:rFonts w:asciiTheme="minorHAnsi" w:hAnsiTheme="minorHAnsi" w:cstheme="minorBidi"/>
+                <w:noProof/>
+                <w:sz w:val="22"/>
+                <w:szCs w:val="22"/>
+                <w:lang w:eastAsia="pt-BR"/>
+              </w:rPr>
+              <w:tab/>
+            </w:r>
+            <w:r>
+              <w:rPr>
+                <w:rStyle w:val="Hyperlink"/>
+                <w:noProof/>
+              </w:rPr>
+              <w:t>Entrada</w:t>
+            </w:r>
+            <w:r>
+              <w:rPr>
+                <w:noProof/>
+                <w:webHidden/>
+              </w:rPr>
+              <w:tab/>
+            </w:r>
+            <w:r>
+              <w:rPr>
+                <w:noProof/>
+                <w:webHidden/>
+              </w:rPr>
+              <w:fldChar w:fldCharType="begin"/>
+            </w:r>
+            <w:r>
+              <w:rPr>
+                <w:noProof/>
+                <w:webHidden/>
+              </w:rPr>
+              <w:instrText xml:space="preserve"> PAGEREF _Toc390702198 \h </w:instrText>
+            </w:r>
+            <w:r>
+              <w:rPr>
+                <w:noProof/>
+                <w:webHidden/>
+              </w:rPr>
+            </w:r>
+            <w:r>
+              <w:rPr>
+                <w:noProof/>
+                <w:webHidden/>
+              </w:rPr>
+              <w:fldChar w:fldCharType="separate"/>
+            </w:r>
+            <w:r>
+              <w:rPr>
+                <w:noProof/>
+                <w:webHidden/>
+              </w:rPr>
+              <w:t>9</w:t>
+            </w:r>
+            <w:r>
+              <w:rPr>
+                <w:noProof/>
+                <w:webHidden/>
+              </w:rPr>
+              <w:fldChar w:fldCharType="end"/>
+            </w:r>
+          </w:hyperlink>
+        </w:p>
+        <w:p>
+          <w:pPr>
+            <w:pStyle w:val="Sumrio2"/>
+            <w:tabs>
+              <w:tab w:val="left" w:pos="880"/>
+              <w:tab w:val="right" w:leader="dot" w:pos="8494"/>
+            </w:tabs>
+            <w:rPr>
+              <w:rFonts w:asciiTheme="minorHAnsi" w:hAnsiTheme="minorHAnsi" w:cstheme="minorBidi"/>
+              <w:noProof/>
+              <w:sz w:val="22"/>
+              <w:szCs w:val="22"/>
+              <w:lang w:eastAsia="pt-BR"/>
+            </w:rPr>
+          </w:pPr>
+          <w:hyperlink w:anchor="_Toc390702199" w:history="1">
+            <w:r>
+              <w:rPr>
+                <w:rStyle w:val="Hyperlink"/>
+                <w:noProof/>
+              </w:rPr>
+              <w:t>7.2</w:t>
+            </w:r>
+            <w:r>
+              <w:rPr>
+                <w:rFonts w:asciiTheme="minorHAnsi" w:hAnsiTheme="minorHAnsi" w:cstheme="minorBidi"/>
+                <w:noProof/>
+                <w:sz w:val="22"/>
+                <w:szCs w:val="22"/>
+                <w:lang w:eastAsia="pt-BR"/>
+              </w:rPr>
+              <w:tab/>
+            </w:r>
+            <w:r>
+              <w:rPr>
+                <w:rStyle w:val="Hyperlink"/>
+                <w:noProof/>
+              </w:rPr>
+              <w:t>Baixa</w:t>
+            </w:r>
+            <w:r>
+              <w:rPr>
+                <w:noProof/>
+                <w:webHidden/>
+              </w:rPr>
+              <w:tab/>
+            </w:r>
+            <w:r>
+              <w:rPr>
+                <w:noProof/>
+                <w:webHidden/>
+              </w:rPr>
+              <w:fldChar w:fldCharType="begin"/>
+            </w:r>
+            <w:r>
+              <w:rPr>
+                <w:noProof/>
+                <w:webHidden/>
+              </w:rPr>
+              <w:instrText xml:space="preserve"> PAGEREF _Toc390702199 \h </w:instrText>
+            </w:r>
+            <w:r>
+              <w:rPr>
+                <w:noProof/>
+                <w:webHidden/>
+              </w:rPr>
+            </w:r>
+            <w:r>
+              <w:rPr>
+                <w:noProof/>
+                <w:webHidden/>
+              </w:rPr>
+              <w:fldChar w:fldCharType="separate"/>
+            </w:r>
+            <w:r>
+              <w:rPr>
+                <w:noProof/>
+                <w:webHidden/>
+              </w:rPr>
+              <w:t>10</w:t>
+            </w:r>
+            <w:r>
+              <w:rPr>
+                <w:noProof/>
+                <w:webHidden/>
+              </w:rPr>
+              <w:fldChar w:fldCharType="end"/>
+            </w:r>
+          </w:hyperlink>
+        </w:p>
+        <w:p>
+          <w:pPr>
+            <w:pStyle w:val="Sumrio1"/>
+            <w:tabs>
+              <w:tab w:val="left" w:pos="440"/>
+              <w:tab w:val="right" w:leader="dot" w:pos="8494"/>
+            </w:tabs>
+            <w:rPr>
+              <w:rFonts w:asciiTheme="minorHAnsi" w:hAnsiTheme="minorHAnsi" w:cstheme="minorBidi"/>
+              <w:noProof/>
+              <w:sz w:val="22"/>
+              <w:szCs w:val="22"/>
+              <w:lang w:eastAsia="pt-BR"/>
+            </w:rPr>
+          </w:pPr>
+          <w:hyperlink w:anchor="_Toc390702200" w:history="1">
+            <w:r>
+              <w:rPr>
+                <w:rStyle w:val="Hyperlink"/>
+                <w:noProof/>
+              </w:rPr>
+              <w:t>8.</w:t>
+            </w:r>
+            <w:r>
+              <w:rPr>
+                <w:rFonts w:asciiTheme="minorHAnsi" w:hAnsiTheme="minorHAnsi" w:cstheme="minorBidi"/>
+                <w:noProof/>
+                <w:sz w:val="22"/>
+                <w:szCs w:val="22"/>
+                <w:lang w:eastAsia="pt-BR"/>
+              </w:rPr>
+              <w:tab/>
+            </w:r>
+            <w:r>
+              <w:rPr>
+                <w:rStyle w:val="Hyperlink"/>
+                <w:noProof/>
+              </w:rPr>
+              <w:t>Produtos em Estoque</w:t>
+            </w:r>
+            <w:r>
+              <w:rPr>
+                <w:noProof/>
+                <w:webHidden/>
+              </w:rPr>
+              <w:tab/>
+            </w:r>
+            <w:r>
+              <w:rPr>
+                <w:noProof/>
+                <w:webHidden/>
+              </w:rPr>
+              <w:fldChar w:fldCharType="begin"/>
+            </w:r>
+            <w:r>
+              <w:rPr>
+                <w:noProof/>
+                <w:webHidden/>
+              </w:rPr>
+              <w:instrText xml:space="preserve"> PAGEREF _Toc390702200 \h </w:instrText>
+            </w:r>
+            <w:r>
+              <w:rPr>
+                <w:noProof/>
+                <w:webHidden/>
+              </w:rPr>
+            </w:r>
+            <w:r>
+              <w:rPr>
+                <w:noProof/>
+                <w:webHidden/>
+              </w:rPr>
+              <w:fldChar w:fldCharType="separate"/>
+            </w:r>
+            <w:r>
+              <w:rPr>
+                <w:noProof/>
+                <w:webHidden/>
+              </w:rPr>
+              <w:t>11</w:t>
+            </w:r>
+            <w:r>
+              <w:rPr>
+                <w:noProof/>
+                <w:webHidden/>
+              </w:rPr>
+              <w:fldChar w:fldCharType="end"/>
+            </w:r>
+          </w:hyperlink>
+        </w:p>
+        <w:p>
+          <w:pPr>
+            <w:pStyle w:val="Sumrio1"/>
+            <w:tabs>
+              <w:tab w:val="left" w:pos="440"/>
+              <w:tab w:val="right" w:leader="dot" w:pos="8494"/>
+            </w:tabs>
+            <w:rPr>
+              <w:rFonts w:asciiTheme="minorHAnsi" w:hAnsiTheme="minorHAnsi" w:cstheme="minorBidi"/>
+              <w:noProof/>
+              <w:sz w:val="22"/>
+              <w:szCs w:val="22"/>
+              <w:lang w:eastAsia="pt-BR"/>
+            </w:rPr>
+          </w:pPr>
+          <w:hyperlink w:anchor="_Toc390702201" w:history="1">
+            <w:r>
+              <w:rPr>
+                <w:rStyle w:val="Hyperlink"/>
+                <w:noProof/>
+              </w:rPr>
+              <w:t>9.</w:t>
+            </w:r>
+            <w:r>
+              <w:rPr>
+                <w:rFonts w:asciiTheme="minorHAnsi" w:hAnsiTheme="minorHAnsi" w:cstheme="minorBidi"/>
+                <w:noProof/>
+                <w:sz w:val="22"/>
+                <w:szCs w:val="22"/>
+                <w:lang w:eastAsia="pt-BR"/>
+              </w:rPr>
+              <w:tab/>
+            </w:r>
+            <w:r>
+              <w:rPr>
+                <w:rStyle w:val="Hyperlink"/>
+                <w:noProof/>
+              </w:rPr>
+              <w:t>Produtos em Falta</w:t>
+            </w:r>
+            <w:r>
+              <w:rPr>
+                <w:noProof/>
+                <w:webHidden/>
+              </w:rPr>
+              <w:tab/>
+            </w:r>
+            <w:r>
+              <w:rPr>
+                <w:noProof/>
+                <w:webHidden/>
+              </w:rPr>
+              <w:fldChar w:fldCharType="begin"/>
+            </w:r>
+            <w:r>
+              <w:rPr>
+                <w:noProof/>
+                <w:webHidden/>
+              </w:rPr>
+              <w:instrText xml:space="preserve"> PAGEREF _Toc390702201 \h </w:instrText>
+            </w:r>
+            <w:r>
+              <w:rPr>
+                <w:noProof/>
+                <w:webHidden/>
+              </w:rPr>
+            </w:r>
+            <w:r>
+              <w:rPr>
+                <w:noProof/>
+                <w:webHidden/>
+              </w:rPr>
+              <w:fldChar w:fldCharType="separate"/>
+            </w:r>
+            <w:r>
+              <w:rPr>
+                <w:noProof/>
+                <w:webHidden/>
+              </w:rPr>
+              <w:t>12</w:t>
+            </w:r>
+            <w:r>
+              <w:rPr>
+                <w:noProof/>
+                <w:webHidden/>
+              </w:rPr>
+              <w:fldChar w:fldCharType="end"/>
+            </w:r>
+          </w:hyperlink>
+        </w:p>
+        <w:p>
+          <w:pPr>
+            <w:pStyle w:val="Sumrio1"/>
+            <w:tabs>
+              <w:tab w:val="left" w:pos="660"/>
+              <w:tab w:val="right" w:leader="dot" w:pos="8494"/>
+            </w:tabs>
+            <w:rPr>
+              <w:rFonts w:asciiTheme="minorHAnsi" w:hAnsiTheme="minorHAnsi" w:cstheme="minorBidi"/>
+              <w:noProof/>
+              <w:sz w:val="22"/>
+              <w:szCs w:val="22"/>
+              <w:lang w:eastAsia="pt-BR"/>
+            </w:rPr>
+          </w:pPr>
+          <w:hyperlink w:anchor="_Toc390702202" w:history="1">
+            <w:r>
+              <w:rPr>
+                <w:rStyle w:val="Hyperlink"/>
+                <w:noProof/>
+              </w:rPr>
+              <w:t>10.</w:t>
+            </w:r>
+            <w:r>
+              <w:rPr>
+                <w:rFonts w:asciiTheme="minorHAnsi" w:hAnsiTheme="minorHAnsi" w:cstheme="minorBidi"/>
+                <w:noProof/>
+                <w:sz w:val="22"/>
+                <w:szCs w:val="22"/>
+                <w:lang w:eastAsia="pt-BR"/>
+              </w:rPr>
+              <w:tab/>
+            </w:r>
+            <w:r>
+              <w:rPr>
+                <w:rStyle w:val="Hyperlink"/>
+                <w:noProof/>
+              </w:rPr>
+              <w:t>Histórico</w:t>
+            </w:r>
+            <w:r>
+              <w:rPr>
+                <w:noProof/>
+                <w:webHidden/>
+              </w:rPr>
+              <w:tab/>
+            </w:r>
+            <w:r>
+              <w:rPr>
+                <w:noProof/>
+                <w:webHidden/>
+              </w:rPr>
+              <w:fldChar w:fldCharType="begin"/>
+            </w:r>
+            <w:r>
+              <w:rPr>
+                <w:noProof/>
+                <w:webHidden/>
+              </w:rPr>
+              <w:instrText xml:space="preserve"> PAGEREF _Toc390702202 \h </w:instrText>
+            </w:r>
+            <w:r>
+              <w:rPr>
+                <w:noProof/>
+                <w:webHidden/>
+              </w:rPr>
+            </w:r>
+            <w:r>
+              <w:rPr>
+                <w:noProof/>
+                <w:webHidden/>
+              </w:rPr>
+              <w:fldChar w:fldCharType="separate"/>
+            </w:r>
+            <w:r>
+              <w:rPr>
+                <w:noProof/>
+                <w:webHidden/>
+              </w:rPr>
+              <w:t>12</w:t>
+            </w:r>
+            <w:r>
+              <w:rPr>
+                <w:noProof/>
+                <w:webHidden/>
+              </w:rPr>
+              <w:fldChar w:fldCharType="end"/>
+            </w:r>
+          </w:hyperlink>
+        </w:p>
+        <w:p>
+          <w:r>
+            <w:rPr>
+              <w:b/>
+              <w:bCs/>
+            </w:rPr>
+            <w:fldChar w:fldCharType="end"/>
+          </w:r>
+        </w:p>
+      </w:sdtContent>
+    </w:sdt>
+    <w:p>
+      <w:pPr>
+        <w:jc w:val="left"/>
+        <w:rPr>
+          <w:rFonts w:eastAsiaTheme="majorEastAsia" w:cs="Arial"/>
+          <w:b/>
+          <w:bCs/>
+          <w:kern w:val="32"/>
+          <w:sz w:val="32"/>
+          <w:szCs w:val="32"/>
+        </w:rPr>
+      </w:pPr>
+      <w:r>
+        <w:rPr>
+          <w:rFonts w:cs="Arial"/>
+        </w:rPr>
+        <w:br w:type="page"/>
+      </w:r>
+    </w:p>
+    <w:p>
+      <w:pPr>
+        <w:pStyle w:val="Ttulo1"/>
+        <w:rPr>
+          <w:rFonts w:cs="Arial"/>
+        </w:rPr>
+      </w:pPr>
+      <w:bookmarkStart w:id="8" w:name="_Toc390702189"/>
+      <w:r>
+        <w:rPr>
+          <w:rFonts w:cs="Arial"/>
+        </w:rPr>
+        <w:lastRenderedPageBreak/>
         <w:t>Introdução</w:t>
       </w:r>
+      <w:bookmarkEnd w:id="8"/>
     </w:p>
     <w:p>
       <w:r>
@@ -120,9 +2067,27 @@
     </w:p>
     <w:p>
       <w:pPr>
+        <w:jc w:val="left"/>
+        <w:rPr>
+          <w:rFonts w:eastAsiaTheme="majorEastAsia" w:cstheme="majorBidi"/>
+          <w:b/>
+          <w:bCs/>
+          <w:kern w:val="32"/>
+          <w:sz w:val="32"/>
+          <w:szCs w:val="32"/>
+        </w:rPr>
+      </w:pPr>
+      <w:r>
+        <w:br w:type="page"/>
+      </w:r>
+    </w:p>
+    <w:p>
+      <w:pPr>
         <w:pStyle w:val="Ttulo1"/>
       </w:pPr>
-      <w:r>
+      <w:bookmarkStart w:id="9" w:name="_Toc390702190"/>
+      <w:r>
+        <w:lastRenderedPageBreak/>
         <w:t>Cadastro</w:t>
       </w:r>
       <w:r>
@@ -136,6 +2101,7 @@
       <w:r>
         <w:t xml:space="preserve"> no Sistema</w:t>
       </w:r>
+      <w:bookmarkEnd w:id="9"/>
     </w:p>
     <w:p>
       <w:r>
@@ -152,7 +2118,7 @@
       <w:r>
         <w:t xml:space="preserve">endereço: </w:t>
       </w:r>
-      <w:hyperlink r:id="rId5" w:history="1">
+      <w:hyperlink r:id="rId6" w:history="1">
         <w:r>
           <w:rPr>
             <w:rStyle w:val="Hyperlink"/>
@@ -185,37 +2151,22 @@
       </w:r>
     </w:p>
     <w:p>
-      <w:hyperlink r:id="rId6" w:history="1">
-        <w:r>
-          <w:rPr>
-            <w:rStyle w:val="Hyperlink"/>
-          </w:rPr>
-          <w:t>https://code.google.com/p/siscoer/source/browse/trunk/src/siscoer/SisCoER.apk</w:t>
-        </w:r>
-      </w:hyperlink>
-      <w:r>
-        <w:t>.Ao acessar a tela abaixo será exibida:</w:t>
-      </w:r>
-    </w:p>
-    <w:p/>
-    <w:p>
       <w:r>
         <w:rPr>
           <w:noProof/>
           <w:lang w:eastAsia="pt-BR"/>
         </w:rPr>
-        <w:lastRenderedPageBreak/>
         <w:drawing>
-          <wp:anchor distT="0" distB="0" distL="114300" distR="114300" simplePos="0" relativeHeight="251658240" behindDoc="1" locked="0" layoutInCell="1" allowOverlap="1" wp14:anchorId="70C621C8" wp14:editId="7C0AE6CB">
+          <wp:anchor distT="0" distB="0" distL="114300" distR="114300" simplePos="0" relativeHeight="251658240" behindDoc="1" locked="0" layoutInCell="1" allowOverlap="1" wp14:anchorId="743D9A52" wp14:editId="7A562429">
             <wp:simplePos x="0" y="0"/>
-            <wp:positionH relativeFrom="column">
-              <wp:posOffset>1377315</wp:posOffset>
+            <wp:positionH relativeFrom="margin">
+              <wp:align>center</wp:align>
             </wp:positionH>
-            <wp:positionV relativeFrom="paragraph">
-              <wp:posOffset>476250</wp:posOffset>
+            <wp:positionV relativeFrom="page">
+              <wp:posOffset>1495425</wp:posOffset>
             </wp:positionV>
-            <wp:extent cx="2400935" cy="4265930"/>
-            <wp:effectExtent l="0" t="0" r="0" b="1270"/>
+            <wp:extent cx="2163445" cy="3841115"/>
+            <wp:effectExtent l="0" t="0" r="8255" b="6985"/>
             <wp:wrapTopAndBottom/>
             <wp:docPr id="1" name="Imagem 1"/>
             <wp:cNvGraphicFramePr>
@@ -243,7 +2194,7 @@
                   <pic:spPr>
                     <a:xfrm>
                       <a:off x="0" y="0"/>
-                      <a:ext cx="2400935" cy="4265930"/>
+                      <a:ext cx="2163445" cy="3841115"/>
                     </a:xfrm>
                     <a:prstGeom prst="rect">
                       <a:avLst/>
@@ -261,6 +2212,26 @@
           </wp:anchor>
         </w:drawing>
       </w:r>
+      <w:hyperlink r:id="rId8" w:history="1">
+        <w:r>
+          <w:rPr>
+            <w:rStyle w:val="Hyperlink"/>
+          </w:rPr>
+          <w:t>https://code.google.com/p/siscoer/source/browse/trunk/src/siscoer/SisCoER.apk</w:t>
+        </w:r>
+      </w:hyperlink>
+      <w:r>
+        <w:t>.</w:t>
+      </w:r>
+      <w:r>
+        <w:t xml:space="preserve"> </w:t>
+      </w:r>
+      <w:r>
+        <w:t>Ao acessar a tela abaixo será exibida:</w:t>
+      </w:r>
+    </w:p>
+    <w:p/>
+    <w:p>
       <w:r>
         <w:t xml:space="preserve">Nessa tela inicial o usuário pode fazer o cadastro no sistema, ou fazer o </w:t>
       </w:r>
@@ -281,16 +2252,16 @@
           <w:lang w:eastAsia="pt-BR"/>
         </w:rPr>
         <w:drawing>
-          <wp:anchor distT="0" distB="0" distL="114300" distR="114300" simplePos="0" relativeHeight="251659264" behindDoc="0" locked="0" layoutInCell="1" allowOverlap="1" wp14:anchorId="5CD17E5D" wp14:editId="6BE9A93F">
+          <wp:anchor distT="0" distB="0" distL="114300" distR="114300" simplePos="0" relativeHeight="251659264" behindDoc="0" locked="0" layoutInCell="1" allowOverlap="1" wp14:anchorId="6A03DA4A" wp14:editId="30DA3083">
             <wp:simplePos x="0" y="0"/>
-            <wp:positionH relativeFrom="column">
-              <wp:posOffset>1439392</wp:posOffset>
+            <wp:positionH relativeFrom="margin">
+              <wp:align>center</wp:align>
             </wp:positionH>
             <wp:positionV relativeFrom="page">
-              <wp:posOffset>5841606</wp:posOffset>
+              <wp:posOffset>6585585</wp:posOffset>
             </wp:positionV>
-            <wp:extent cx="2397125" cy="4262120"/>
-            <wp:effectExtent l="0" t="0" r="3175" b="5080"/>
+            <wp:extent cx="2181600" cy="3873600"/>
+            <wp:effectExtent l="0" t="0" r="9525" b="0"/>
             <wp:wrapTopAndBottom/>
             <wp:docPr id="3" name="Imagem 3"/>
             <wp:cNvGraphicFramePr>
@@ -304,7 +2275,7 @@
                     <pic:cNvPicPr/>
                   </pic:nvPicPr>
                   <pic:blipFill>
-                    <a:blip r:embed="rId8" cstate="print">
+                    <a:blip r:embed="rId9" cstate="print">
                       <a:extLst>
                         <a:ext uri="{28A0092B-C50C-407E-A947-70E740481C1C}">
                           <a14:useLocalDpi xmlns:a14="http://schemas.microsoft.com/office/drawing/2010/main" val="0"/>
@@ -318,7 +2289,7 @@
                   <pic:spPr>
                     <a:xfrm>
                       <a:off x="0" y="0"/>
-                      <a:ext cx="2397125" cy="4262120"/>
+                      <a:ext cx="2181600" cy="3873600"/>
                     </a:xfrm>
                     <a:prstGeom prst="rect">
                       <a:avLst/>
@@ -327,6 +2298,12 @@
                 </pic:pic>
               </a:graphicData>
             </a:graphic>
+            <wp14:sizeRelH relativeFrom="margin">
+              <wp14:pctWidth>0</wp14:pctWidth>
+            </wp14:sizeRelH>
+            <wp14:sizeRelV relativeFrom="margin">
+              <wp14:pctHeight>0</wp14:pctHeight>
+            </wp14:sizeRelV>
           </wp:anchor>
         </w:drawing>
       </w:r>
@@ -351,10 +2328,12 @@
       <w:pPr>
         <w:pStyle w:val="Ttulo1"/>
       </w:pPr>
+      <w:bookmarkStart w:id="10" w:name="_Toc390702191"/>
       <w:r>
         <w:lastRenderedPageBreak/>
         <w:t>Interface de Administrador</w:t>
       </w:r>
+      <w:bookmarkEnd w:id="10"/>
     </w:p>
     <w:p/>
     <w:p>
@@ -364,7 +2343,7 @@
       <w:r>
         <w:t xml:space="preserve">inistrador é obtida no endereço: </w:t>
       </w:r>
-      <w:hyperlink r:id="rId9" w:history="1">
+      <w:hyperlink r:id="rId10" w:history="1">
         <w:r>
           <w:rPr>
             <w:rStyle w:val="Hyperlink"/>
@@ -418,7 +2397,7 @@
                     <pic:cNvPicPr/>
                   </pic:nvPicPr>
                   <pic:blipFill>
-                    <a:blip r:embed="rId10">
+                    <a:blip r:embed="rId11">
                       <a:extLst>
                         <a:ext uri="{28A0092B-C50C-407E-A947-70E740481C1C}">
                           <a14:useLocalDpi xmlns:a14="http://schemas.microsoft.com/office/drawing/2010/main" val="0"/>
@@ -487,7 +2466,7 @@
                     <pic:cNvPicPr/>
                   </pic:nvPicPr>
                   <pic:blipFill>
-                    <a:blip r:embed="rId11">
+                    <a:blip r:embed="rId12">
                       <a:extLst>
                         <a:ext uri="{28A0092B-C50C-407E-A947-70E740481C1C}">
                           <a14:useLocalDpi xmlns:a14="http://schemas.microsoft.com/office/drawing/2010/main" val="0"/>
@@ -520,73 +2499,38 @@
         <w:t>Na interface de administrador é possível fazer alterações quanto a usu</w:t>
       </w:r>
       <w:r>
-        <w:t xml:space="preserve">ários e estoque. Sendo assim o administrador tem a opção de adicionar ou modificar: </w:t>
-      </w:r>
+        <w:t>ários e estoque. Sendo assim o administrador tem a opção de adicionar ou modificar: Usuários, Local do Estoque, Categorias, Produtos, Entradas e Baixas. Do lado direito da tela serão mostradas as ações realizadas no sistema recentemente.</w:t>
+      </w:r>
+    </w:p>
+    <w:p/>
+    <w:p>
+      <w:pPr>
+        <w:pStyle w:val="Ttulo1"/>
+      </w:pPr>
+      <w:bookmarkStart w:id="11" w:name="_Toc390702192"/>
       <w:r>
         <w:lastRenderedPageBreak/>
-        <w:t>Usuários, Local do Estoque, Categorias, Produtos, Entradas e Baixas. Do lado direito da tela serão mostradas as ações realizadas no sistema recentemente.</w:t>
-      </w:r>
-    </w:p>
-    <w:p/>
-    <w:p>
-      <w:pPr>
-        <w:pStyle w:val="Ttulo1"/>
-      </w:pPr>
-      <w:r>
         <w:t>Início</w:t>
       </w:r>
-    </w:p>
-    <w:p>
-      <w:r>
-        <w:t xml:space="preserve">Assim que o usuário fizer o </w:t>
-      </w:r>
-      <w:proofErr w:type="spellStart"/>
-      <w:r>
-        <w:t>login</w:t>
-      </w:r>
-      <w:proofErr w:type="spellEnd"/>
-      <w:r>
-        <w:t xml:space="preserve"> no sistema, ele será redirecionado para a página de Início, ou Home. Nessa página um Resumo da situação atual do sistema será </w:t>
-      </w:r>
-      <w:r>
-        <w:t>apresentada</w:t>
-      </w:r>
-      <w:r>
-        <w:t xml:space="preserve"> em 4 </w:t>
-      </w:r>
-      <w:r>
-        <w:t>opções</w:t>
-      </w:r>
-      <w:r>
-        <w:t xml:space="preserve"> diferentes</w:t>
-      </w:r>
-      <w:r>
-        <w:t>: Tipos de Estoque, Categorias,</w:t>
-      </w:r>
-      <w:r>
-        <w:t xml:space="preserve"> Produtos e Produtos em Estoque, de acordo com a quantidade de itens registrada para cada uma delas.</w:t>
-      </w:r>
-    </w:p>
-    <w:p>
-      <w:pPr>
-        <w:jc w:val="left"/>
-      </w:pPr>
+      <w:bookmarkEnd w:id="11"/>
+    </w:p>
+    <w:p>
       <w:r>
         <w:rPr>
           <w:noProof/>
           <w:lang w:eastAsia="pt-BR"/>
         </w:rPr>
         <w:drawing>
-          <wp:anchor distT="0" distB="0" distL="114300" distR="114300" simplePos="0" relativeHeight="251660288" behindDoc="0" locked="0" layoutInCell="1" allowOverlap="1" wp14:anchorId="544B3282" wp14:editId="63DD8DAD">
+          <wp:anchor distT="0" distB="0" distL="114300" distR="114300" simplePos="0" relativeHeight="251660288" behindDoc="0" locked="0" layoutInCell="1" allowOverlap="1" wp14:anchorId="7DC21246" wp14:editId="194404DD">
             <wp:simplePos x="0" y="0"/>
             <wp:positionH relativeFrom="column">
-              <wp:posOffset>91440</wp:posOffset>
+              <wp:posOffset>348615</wp:posOffset>
             </wp:positionH>
             <wp:positionV relativeFrom="page">
-              <wp:posOffset>3286125</wp:posOffset>
+              <wp:posOffset>1466850</wp:posOffset>
             </wp:positionV>
-            <wp:extent cx="5400040" cy="4773295"/>
-            <wp:effectExtent l="0" t="0" r="0" b="8255"/>
+            <wp:extent cx="4568400" cy="4039200"/>
+            <wp:effectExtent l="0" t="0" r="3810" b="0"/>
             <wp:wrapTopAndBottom/>
             <wp:docPr id="9" name="Imagem 9"/>
             <wp:cNvGraphicFramePr>
@@ -597,73 +2541,6 @@
                 <pic:pic xmlns:pic="http://schemas.openxmlformats.org/drawingml/2006/picture">
                   <pic:nvPicPr>
                     <pic:cNvPr id="9" name="2014-06-16 12.20.42.png"/>
-                    <pic:cNvPicPr/>
-                  </pic:nvPicPr>
-                  <pic:blipFill>
-                    <a:blip r:embed="rId12" cstate="print">
-                      <a:extLst>
-                        <a:ext uri="{28A0092B-C50C-407E-A947-70E740481C1C}">
-                          <a14:useLocalDpi xmlns:a14="http://schemas.microsoft.com/office/drawing/2010/main" val="0"/>
-                        </a:ext>
-                      </a:extLst>
-                    </a:blip>
-                    <a:stretch>
-                      <a:fillRect/>
-                    </a:stretch>
-                  </pic:blipFill>
-                  <pic:spPr>
-                    <a:xfrm>
-                      <a:off x="0" y="0"/>
-                      <a:ext cx="5400040" cy="4773295"/>
-                    </a:xfrm>
-                    <a:prstGeom prst="rect">
-                      <a:avLst/>
-                    </a:prstGeom>
-                  </pic:spPr>
-                </pic:pic>
-              </a:graphicData>
-            </a:graphic>
-          </wp:anchor>
-        </w:drawing>
-      </w:r>
-      <w:r>
-        <w:br w:type="page"/>
-      </w:r>
-    </w:p>
-    <w:p>
-      <w:r>
-        <w:lastRenderedPageBreak/>
-        <w:t>Para acessar as opções do sistema, o usuário irá clicar no link da direita, e um menu com os módulos disponíveis ficará disponível:</w:t>
-      </w:r>
-    </w:p>
-    <w:p/>
-    <w:p>
-      <w:r>
-        <w:rPr>
-          <w:noProof/>
-          <w:lang w:eastAsia="pt-BR"/>
-        </w:rPr>
-        <w:drawing>
-          <wp:anchor distT="0" distB="0" distL="114300" distR="114300" simplePos="0" relativeHeight="251661312" behindDoc="0" locked="0" layoutInCell="1" allowOverlap="1">
-            <wp:simplePos x="0" y="0"/>
-            <wp:positionH relativeFrom="column">
-              <wp:align>center</wp:align>
-            </wp:positionH>
-            <wp:positionV relativeFrom="paragraph">
-              <wp:posOffset>0</wp:posOffset>
-            </wp:positionV>
-            <wp:extent cx="2743279" cy="4874400"/>
-            <wp:effectExtent l="0" t="0" r="0" b="2540"/>
-            <wp:wrapTopAndBottom/>
-            <wp:docPr id="10" name="Imagem 10"/>
-            <wp:cNvGraphicFramePr>
-              <a:graphicFrameLocks xmlns:a="http://schemas.openxmlformats.org/drawingml/2006/main" noChangeAspect="1"/>
-            </wp:cNvGraphicFramePr>
-            <a:graphic xmlns:a="http://schemas.openxmlformats.org/drawingml/2006/main">
-              <a:graphicData uri="http://schemas.openxmlformats.org/drawingml/2006/picture">
-                <pic:pic xmlns:pic="http://schemas.openxmlformats.org/drawingml/2006/picture">
-                  <pic:nvPicPr>
-                    <pic:cNvPr id="10" name="2014-06-16 16.40.41.png"/>
                     <pic:cNvPicPr/>
                   </pic:nvPicPr>
                   <pic:blipFill>
@@ -681,7 +2558,7 @@
                   <pic:spPr>
                     <a:xfrm>
                       <a:off x="0" y="0"/>
-                      <a:ext cx="2743279" cy="4874400"/>
+                      <a:ext cx="4568400" cy="4039200"/>
                     </a:xfrm>
                     <a:prstGeom prst="rect">
                       <a:avLst/>
@@ -690,16 +2567,141 @@
                 </pic:pic>
               </a:graphicData>
             </a:graphic>
+            <wp14:sizeRelH relativeFrom="margin">
+              <wp14:pctWidth>0</wp14:pctWidth>
+            </wp14:sizeRelH>
             <wp14:sizeRelV relativeFrom="margin">
               <wp14:pctHeight>0</wp14:pctHeight>
             </wp14:sizeRelV>
           </wp:anchor>
         </w:drawing>
       </w:r>
+      <w:r>
+        <w:t xml:space="preserve">Assim que o usuário fizer o </w:t>
+      </w:r>
+      <w:proofErr w:type="spellStart"/>
+      <w:r>
+        <w:t>login</w:t>
+      </w:r>
+      <w:proofErr w:type="spellEnd"/>
+      <w:r>
+        <w:t xml:space="preserve"> no sistema, ele será redirecionado para a página de Início, ou Home. Nessa página um Resumo da situação atual do sistema será </w:t>
+      </w:r>
+      <w:r>
+        <w:t>apresentada</w:t>
+      </w:r>
+      <w:r>
+        <w:t xml:space="preserve"> em 4 </w:t>
+      </w:r>
+      <w:r>
+        <w:t>opções</w:t>
+      </w:r>
+      <w:r>
+        <w:t xml:space="preserve"> diferentes</w:t>
+      </w:r>
+      <w:r>
+        <w:t>: Tipos de Estoque, Categorias,</w:t>
+      </w:r>
+      <w:r>
+        <w:t xml:space="preserve"> Produtos e Produtos em Estoque, de acordo com a quantidade de itens registrada para cada uma delas.</w:t>
+      </w:r>
+    </w:p>
+    <w:p>
+      <w:r>
+        <w:t>Para acessar as opções do sistema, o usuário irá clicar no link da direita, e um menu com os módulos disponíveis ficará disponível:</w:t>
+      </w:r>
     </w:p>
     <w:p/>
     <w:p>
       <w:r>
+        <w:rPr>
+          <w:noProof/>
+          <w:lang w:eastAsia="pt-BR"/>
+        </w:rPr>
+        <w:drawing>
+          <wp:anchor distT="0" distB="0" distL="114300" distR="114300" simplePos="0" relativeHeight="251661312" behindDoc="1" locked="0" layoutInCell="1" allowOverlap="1" wp14:anchorId="13E45730" wp14:editId="39F17713">
+            <wp:simplePos x="0" y="0"/>
+            <wp:positionH relativeFrom="margin">
+              <wp:align>left</wp:align>
+            </wp:positionH>
+            <wp:positionV relativeFrom="paragraph">
+              <wp:posOffset>154305</wp:posOffset>
+            </wp:positionV>
+            <wp:extent cx="2263775" cy="4020820"/>
+            <wp:effectExtent l="0" t="0" r="3175" b="0"/>
+            <wp:wrapTight wrapText="bothSides">
+              <wp:wrapPolygon edited="0">
+                <wp:start x="0" y="0"/>
+                <wp:lineTo x="0" y="21491"/>
+                <wp:lineTo x="21449" y="21491"/>
+                <wp:lineTo x="21449" y="0"/>
+                <wp:lineTo x="0" y="0"/>
+              </wp:wrapPolygon>
+            </wp:wrapTight>
+            <wp:docPr id="10" name="Imagem 10"/>
+            <wp:cNvGraphicFramePr>
+              <a:graphicFrameLocks xmlns:a="http://schemas.openxmlformats.org/drawingml/2006/main" noChangeAspect="1"/>
+            </wp:cNvGraphicFramePr>
+            <a:graphic xmlns:a="http://schemas.openxmlformats.org/drawingml/2006/main">
+              <a:graphicData uri="http://schemas.openxmlformats.org/drawingml/2006/picture">
+                <pic:pic xmlns:pic="http://schemas.openxmlformats.org/drawingml/2006/picture">
+                  <pic:nvPicPr>
+                    <pic:cNvPr id="10" name="2014-06-16 16.40.41.png"/>
+                    <pic:cNvPicPr/>
+                  </pic:nvPicPr>
+                  <pic:blipFill>
+                    <a:blip r:embed="rId14" cstate="print">
+                      <a:extLst>
+                        <a:ext uri="{28A0092B-C50C-407E-A947-70E740481C1C}">
+                          <a14:useLocalDpi xmlns:a14="http://schemas.microsoft.com/office/drawing/2010/main" val="0"/>
+                        </a:ext>
+                      </a:extLst>
+                    </a:blip>
+                    <a:stretch>
+                      <a:fillRect/>
+                    </a:stretch>
+                  </pic:blipFill>
+                  <pic:spPr>
+                    <a:xfrm>
+                      <a:off x="0" y="0"/>
+                      <a:ext cx="2263775" cy="4020820"/>
+                    </a:xfrm>
+                    <a:prstGeom prst="rect">
+                      <a:avLst/>
+                    </a:prstGeom>
+                  </pic:spPr>
+                </pic:pic>
+              </a:graphicData>
+            </a:graphic>
+            <wp14:sizeRelH relativeFrom="margin">
+              <wp14:pctWidth>0</wp14:pctWidth>
+            </wp14:sizeRelH>
+            <wp14:sizeRelV relativeFrom="margin">
+              <wp14:pctHeight>0</wp14:pctHeight>
+            </wp14:sizeRelV>
+          </wp:anchor>
+        </w:drawing>
+      </w:r>
+    </w:p>
+    <w:p/>
+    <w:p/>
+    <w:p/>
+    <w:p/>
+    <w:p/>
+    <w:p/>
+    <w:p/>
+    <w:p/>
+    <w:p/>
+    <w:p/>
+    <w:p/>
+    <w:p/>
+    <w:p/>
+    <w:p/>
+    <w:p/>
+    <w:p/>
+    <w:p/>
+    <w:p>
+      <w:r>
         <w:t xml:space="preserve">Além de um link para a página de início, o usuário terá a opção de editar informações da sua própria conta, podendo alterar as mesmas </w:t>
       </w:r>
       <w:r>
@@ -737,31 +2739,16 @@
         <w:t>.</w:t>
       </w:r>
     </w:p>
-    <w:p/>
-    <w:p>
-      <w:pPr>
-        <w:jc w:val="left"/>
-        <w:rPr>
-          <w:rFonts w:eastAsiaTheme="majorEastAsia" w:cstheme="majorBidi"/>
-          <w:b/>
-          <w:bCs/>
-          <w:kern w:val="32"/>
-          <w:sz w:val="32"/>
-          <w:szCs w:val="32"/>
-        </w:rPr>
-      </w:pPr>
-      <w:r>
-        <w:br w:type="page"/>
-      </w:r>
-    </w:p>
     <w:p>
       <w:pPr>
         <w:pStyle w:val="Ttulo1"/>
       </w:pPr>
+      <w:bookmarkStart w:id="12" w:name="_Toc390702193"/>
       <w:r>
         <w:lastRenderedPageBreak/>
         <w:t>Cadastrar</w:t>
       </w:r>
+      <w:bookmarkEnd w:id="12"/>
     </w:p>
     <w:p>
       <w:r>
@@ -794,7 +2781,7 @@
                     <pic:cNvPicPr/>
                   </pic:nvPicPr>
                   <pic:blipFill>
-                    <a:blip r:embed="rId14" cstate="print">
+                    <a:blip r:embed="rId15" cstate="print">
                       <a:extLst>
                         <a:ext uri="{28A0092B-C50C-407E-A947-70E740481C1C}">
                           <a14:useLocalDpi xmlns:a14="http://schemas.microsoft.com/office/drawing/2010/main" val="0"/>
@@ -830,9 +2817,11 @@
       <w:pPr>
         <w:pStyle w:val="Ttulo2"/>
       </w:pPr>
+      <w:bookmarkStart w:id="13" w:name="_Toc390702194"/>
       <w:r>
         <w:t>Estoque</w:t>
       </w:r>
+      <w:bookmarkEnd w:id="13"/>
     </w:p>
     <w:p>
       <w:r>
@@ -893,7 +2882,7 @@
                     <pic:cNvPicPr/>
                   </pic:nvPicPr>
                   <pic:blipFill>
-                    <a:blip r:embed="rId15" cstate="print">
+                    <a:blip r:embed="rId16" cstate="print">
                       <a:extLst>
                         <a:ext uri="{28A0092B-C50C-407E-A947-70E740481C1C}">
                           <a14:useLocalDpi xmlns:a14="http://schemas.microsoft.com/office/drawing/2010/main" val="0"/>
@@ -934,25 +2923,823 @@
       <w:pPr>
         <w:pStyle w:val="Ttulo2"/>
       </w:pPr>
+      <w:bookmarkStart w:id="14" w:name="_Toc390702195"/>
       <w:r>
         <w:t>Categoria</w:t>
       </w:r>
+      <w:bookmarkEnd w:id="14"/>
     </w:p>
     <w:p>
       <w:r>
         <w:t>O opção “Categoria” funciona exatamente da mesma maneira que a opção de “Estoque”, ou seja, primeiramente será mostrada uma lista das categorias cadastradas, e depois basta inserir um nome de identificação da nova categoria e concluir o cadastro.</w:t>
       </w:r>
-      <w:bookmarkStart w:id="0" w:name="_GoBack"/>
-      <w:bookmarkEnd w:id="0"/>
+    </w:p>
+    <w:p/>
+    <w:p>
+      <w:pPr>
+        <w:pStyle w:val="Ttulo2"/>
+      </w:pPr>
+      <w:bookmarkStart w:id="15" w:name="_Toc390702196"/>
+      <w:r>
+        <w:t>Produto</w:t>
+      </w:r>
+      <w:bookmarkEnd w:id="15"/>
+    </w:p>
+    <w:p>
+      <w:r>
+        <w:t xml:space="preserve">Assim como as duas opções anteriores, a opção “Produto” também mostra incialmente uma lista com os produtos já cadastrados, porém para cadastrar um novo é necessário informar, além de um identificador do produto, a categoria a qual ele pertence e o qual o seu tipo de unidade. A imagem </w:t>
+      </w:r>
+      <w:r>
+        <w:t>à</w:t>
+      </w:r>
+      <w:r>
+        <w:t xml:space="preserve"> </w:t>
+      </w:r>
+      <w:r>
+        <w:t>direita</w:t>
+      </w:r>
+      <w:r>
+        <w:t xml:space="preserve"> é um exemplo da lista de categorias cadastradas anteriormente disponíveis para seleção no cadastro do produto.</w:t>
+      </w:r>
+    </w:p>
+    <w:p/>
+    <w:p>
+      <w:r>
+        <w:rPr>
+          <w:noProof/>
+          <w:lang w:eastAsia="pt-BR"/>
+        </w:rPr>
+        <w:drawing>
+          <wp:inline distT="0" distB="0" distL="0" distR="0">
+            <wp:extent cx="5400040" cy="4444365"/>
+            <wp:effectExtent l="0" t="0" r="0" b="0"/>
+            <wp:docPr id="14" name="Imagem 14"/>
+            <wp:cNvGraphicFramePr>
+              <a:graphicFrameLocks xmlns:a="http://schemas.openxmlformats.org/drawingml/2006/main" noChangeAspect="1"/>
+            </wp:cNvGraphicFramePr>
+            <a:graphic xmlns:a="http://schemas.openxmlformats.org/drawingml/2006/main">
+              <a:graphicData uri="http://schemas.openxmlformats.org/drawingml/2006/picture">
+                <pic:pic xmlns:pic="http://schemas.openxmlformats.org/drawingml/2006/picture">
+                  <pic:nvPicPr>
+                    <pic:cNvPr id="14" name="2014-06-16 17.49.45.png"/>
+                    <pic:cNvPicPr/>
+                  </pic:nvPicPr>
+                  <pic:blipFill>
+                    <a:blip r:embed="rId17" cstate="print">
+                      <a:extLst>
+                        <a:ext uri="{28A0092B-C50C-407E-A947-70E740481C1C}">
+                          <a14:useLocalDpi xmlns:a14="http://schemas.microsoft.com/office/drawing/2010/main" val="0"/>
+                        </a:ext>
+                      </a:extLst>
+                    </a:blip>
+                    <a:stretch>
+                      <a:fillRect/>
+                    </a:stretch>
+                  </pic:blipFill>
+                  <pic:spPr>
+                    <a:xfrm>
+                      <a:off x="0" y="0"/>
+                      <a:ext cx="5400040" cy="4444365"/>
+                    </a:xfrm>
+                    <a:prstGeom prst="rect">
+                      <a:avLst/>
+                    </a:prstGeom>
+                  </pic:spPr>
+                </pic:pic>
+              </a:graphicData>
+            </a:graphic>
+          </wp:inline>
+        </w:drawing>
+      </w:r>
     </w:p>
     <w:p>
       <w:pPr>
         <w:jc w:val="center"/>
       </w:pPr>
+    </w:p>
+    <w:p>
+      <w:pPr>
+        <w:jc w:val="left"/>
+        <w:rPr>
+          <w:rFonts w:eastAsiaTheme="majorEastAsia" w:cstheme="majorBidi"/>
+          <w:b/>
+          <w:bCs/>
+          <w:kern w:val="32"/>
+          <w:sz w:val="32"/>
+          <w:szCs w:val="32"/>
+        </w:rPr>
+      </w:pPr>
+      <w:r>
+        <w:br w:type="page"/>
+      </w:r>
+    </w:p>
+    <w:p>
+      <w:pPr>
+        <w:pStyle w:val="Ttulo1"/>
+      </w:pPr>
+      <w:bookmarkStart w:id="16" w:name="_Toc390702197"/>
+      <w:r>
+        <w:lastRenderedPageBreak/>
+        <w:t>Gerenciar Estoque</w:t>
+      </w:r>
+      <w:bookmarkEnd w:id="16"/>
+    </w:p>
+    <w:p>
+      <w:r>
+        <w:t>Uma vez que o estoque, as categorias e os produtos tenham sido cadastrados, o usuário poderá fazer o uso correto da função de Gerenciar Estoque. Para começar duas opções estão disponíveis: Entrada e Baixa.</w:t>
+      </w:r>
+    </w:p>
+    <w:p>
+      <w:r>
+        <w:t xml:space="preserve"> </w:t>
+      </w:r>
+    </w:p>
+    <w:p>
+      <w:r>
+        <w:rPr>
+          <w:noProof/>
+          <w:lang w:eastAsia="pt-BR"/>
+        </w:rPr>
+        <w:drawing>
+          <wp:anchor distT="0" distB="0" distL="114300" distR="114300" simplePos="0" relativeHeight="251664384" behindDoc="1" locked="0" layoutInCell="1" allowOverlap="1" wp14:anchorId="4DC175B8" wp14:editId="11CDEC43">
+            <wp:simplePos x="0" y="0"/>
+            <wp:positionH relativeFrom="margin">
+              <wp:posOffset>81915</wp:posOffset>
+            </wp:positionH>
+            <wp:positionV relativeFrom="page">
+              <wp:posOffset>1257300</wp:posOffset>
+            </wp:positionV>
+            <wp:extent cx="2181600" cy="3880800"/>
+            <wp:effectExtent l="0" t="0" r="9525" b="5715"/>
+            <wp:wrapTight wrapText="bothSides">
+              <wp:wrapPolygon edited="0">
+                <wp:start x="0" y="0"/>
+                <wp:lineTo x="0" y="21526"/>
+                <wp:lineTo x="21506" y="21526"/>
+                <wp:lineTo x="21506" y="0"/>
+                <wp:lineTo x="0" y="0"/>
+              </wp:wrapPolygon>
+            </wp:wrapTight>
+            <wp:docPr id="15" name="Imagem 15"/>
+            <wp:cNvGraphicFramePr>
+              <a:graphicFrameLocks xmlns:a="http://schemas.openxmlformats.org/drawingml/2006/main" noChangeAspect="1"/>
+            </wp:cNvGraphicFramePr>
+            <a:graphic xmlns:a="http://schemas.openxmlformats.org/drawingml/2006/main">
+              <a:graphicData uri="http://schemas.openxmlformats.org/drawingml/2006/picture">
+                <pic:pic xmlns:pic="http://schemas.openxmlformats.org/drawingml/2006/picture">
+                  <pic:nvPicPr>
+                    <pic:cNvPr id="15" name="2014-06-16 17.55.51.png"/>
+                    <pic:cNvPicPr/>
+                  </pic:nvPicPr>
+                  <pic:blipFill>
+                    <a:blip r:embed="rId18" cstate="print">
+                      <a:extLst>
+                        <a:ext uri="{28A0092B-C50C-407E-A947-70E740481C1C}">
+                          <a14:useLocalDpi xmlns:a14="http://schemas.microsoft.com/office/drawing/2010/main" val="0"/>
+                        </a:ext>
+                      </a:extLst>
+                    </a:blip>
+                    <a:stretch>
+                      <a:fillRect/>
+                    </a:stretch>
+                  </pic:blipFill>
+                  <pic:spPr>
+                    <a:xfrm>
+                      <a:off x="0" y="0"/>
+                      <a:ext cx="2181600" cy="3880800"/>
+                    </a:xfrm>
+                    <a:prstGeom prst="rect">
+                      <a:avLst/>
+                    </a:prstGeom>
+                  </pic:spPr>
+                </pic:pic>
+              </a:graphicData>
+            </a:graphic>
+            <wp14:sizeRelH relativeFrom="margin">
+              <wp14:pctWidth>0</wp14:pctWidth>
+            </wp14:sizeRelH>
+            <wp14:sizeRelV relativeFrom="margin">
+              <wp14:pctHeight>0</wp14:pctHeight>
+            </wp14:sizeRelV>
+          </wp:anchor>
+        </w:drawing>
+      </w:r>
+      <w:r>
+        <w:t xml:space="preserve">A primeira opção será útil sempre que o usuário fizer uma nova compra, sendo necessário atualizar o estoque quanto os itens adquiridos. </w:t>
+      </w:r>
+    </w:p>
+    <w:p/>
+    <w:p>
+      <w:r>
+        <w:t>A segunda opção será utilizada sempre que o usuário desejar retirar qualquer item adicionado do estoque, por motivo qualquer motivo.</w:t>
+      </w:r>
+    </w:p>
+    <w:p>
+      <w:r>
+        <w:t>Como o padrão do sistema, quando selecionada qualquer uma das opções primeiramente será apresentada uma lista com todos os itens cadastrado na mesma e então a opção de novo cadastro.</w:t>
+      </w:r>
+    </w:p>
+    <w:p/>
+    <w:p>
+      <w:pPr>
+        <w:jc w:val="center"/>
+      </w:pPr>
+    </w:p>
+    <w:p>
+      <w:pPr>
+        <w:jc w:val="center"/>
+      </w:pPr>
+    </w:p>
+    <w:p>
+      <w:pPr>
+        <w:pStyle w:val="Ttulo2"/>
+        <w:numPr>
+          <w:ilvl w:val="0"/>
+          <w:numId w:val="0"/>
+        </w:numPr>
+        <w:ind w:left="576"/>
+      </w:pPr>
+    </w:p>
+    <w:p/>
+    <w:p/>
+    <w:p>
+      <w:pPr>
+        <w:pStyle w:val="Ttulo2"/>
+        <w:numPr>
+          <w:ilvl w:val="0"/>
+          <w:numId w:val="0"/>
+        </w:numPr>
+      </w:pPr>
+    </w:p>
+    <w:p>
+      <w:pPr>
+        <w:pStyle w:val="Ttulo2"/>
+      </w:pPr>
+      <w:bookmarkStart w:id="17" w:name="_Toc390702198"/>
+      <w:r>
+        <w:t>Entrada</w:t>
+      </w:r>
+      <w:bookmarkEnd w:id="17"/>
+    </w:p>
+    <w:p/>
+    <w:p>
+      <w:r>
+        <w:t>Para cadastrar uma nova entrada o usuário deve primeiro selecionar um estoque disponível (Localização), o produto que está fazendo a entrada, a quantidade de itens adquiridos, a data de validade dos mesmos no formato “</w:t>
+      </w:r>
+      <w:proofErr w:type="spellStart"/>
+      <w:r>
+        <w:t>dd</w:t>
+      </w:r>
+      <w:proofErr w:type="spellEnd"/>
+      <w:r>
+        <w:t>/mm/</w:t>
+      </w:r>
+      <w:proofErr w:type="spellStart"/>
+      <w:r>
+        <w:t>aaaa</w:t>
+      </w:r>
+      <w:proofErr w:type="spellEnd"/>
+      <w:r>
+        <w:t xml:space="preserve">”, o valor em reais de cada item, o local onde a compra foi realizada (nome do supermercado, por exemplo) e a data da compra, também no formato </w:t>
+      </w:r>
+      <w:r>
+        <w:t>“</w:t>
+      </w:r>
+      <w:proofErr w:type="spellStart"/>
+      <w:r>
+        <w:t>dd</w:t>
+      </w:r>
+      <w:proofErr w:type="spellEnd"/>
+      <w:r>
+        <w:t>/mm/</w:t>
+      </w:r>
+      <w:proofErr w:type="spellStart"/>
+      <w:r>
+        <w:t>aaaa</w:t>
+      </w:r>
+      <w:proofErr w:type="spellEnd"/>
+      <w:r>
+        <w:t>”</w:t>
+      </w:r>
+      <w:r>
+        <w:t>.</w:t>
+      </w:r>
+    </w:p>
+    <w:p>
+      <w:pPr>
+        <w:jc w:val="center"/>
+      </w:pPr>
+      <w:r>
+        <w:rPr>
+          <w:noProof/>
+          <w:lang w:eastAsia="pt-BR"/>
+        </w:rPr>
+        <w:drawing>
+          <wp:anchor distT="0" distB="0" distL="114300" distR="114300" simplePos="0" relativeHeight="251663360" behindDoc="0" locked="0" layoutInCell="1" allowOverlap="1" wp14:anchorId="1C5CFAA5" wp14:editId="36085753">
+            <wp:simplePos x="0" y="0"/>
+            <wp:positionH relativeFrom="column">
+              <wp:posOffset>396240</wp:posOffset>
+            </wp:positionH>
+            <wp:positionV relativeFrom="page">
+              <wp:posOffset>11115675</wp:posOffset>
+            </wp:positionV>
+            <wp:extent cx="4150360" cy="2843530"/>
+            <wp:effectExtent l="0" t="0" r="2540" b="0"/>
+            <wp:wrapTopAndBottom/>
+            <wp:docPr id="18" name="Imagem 18"/>
+            <wp:cNvGraphicFramePr>
+              <a:graphicFrameLocks xmlns:a="http://schemas.openxmlformats.org/drawingml/2006/main" noChangeAspect="1"/>
+            </wp:cNvGraphicFramePr>
+            <a:graphic xmlns:a="http://schemas.openxmlformats.org/drawingml/2006/main">
+              <a:graphicData uri="http://schemas.openxmlformats.org/drawingml/2006/picture">
+                <pic:pic xmlns:pic="http://schemas.openxmlformats.org/drawingml/2006/picture">
+                  <pic:nvPicPr>
+                    <pic:cNvPr id="18" name="2014-06-16 17.56.27.png"/>
+                    <pic:cNvPicPr/>
+                  </pic:nvPicPr>
+                  <pic:blipFill>
+                    <a:blip r:embed="rId19" cstate="print">
+                      <a:extLst>
+                        <a:ext uri="{28A0092B-C50C-407E-A947-70E740481C1C}">
+                          <a14:useLocalDpi xmlns:a14="http://schemas.microsoft.com/office/drawing/2010/main" val="0"/>
+                        </a:ext>
+                      </a:extLst>
+                    </a:blip>
+                    <a:stretch>
+                      <a:fillRect/>
+                    </a:stretch>
+                  </pic:blipFill>
+                  <pic:spPr>
+                    <a:xfrm>
+                      <a:off x="0" y="0"/>
+                      <a:ext cx="4150360" cy="2843530"/>
+                    </a:xfrm>
+                    <a:prstGeom prst="rect">
+                      <a:avLst/>
+                    </a:prstGeom>
+                  </pic:spPr>
+                </pic:pic>
+              </a:graphicData>
+            </a:graphic>
+          </wp:anchor>
+        </w:drawing>
+      </w:r>
+      <w:r>
+        <w:rPr>
+          <w:noProof/>
+          <w:lang w:eastAsia="pt-BR"/>
+        </w:rPr>
+        <w:drawing>
+          <wp:inline distT="0" distB="0" distL="0" distR="0" wp14:anchorId="2E25C24E" wp14:editId="799BFDE1">
+            <wp:extent cx="4568400" cy="3128400"/>
+            <wp:effectExtent l="0" t="0" r="3810" b="0"/>
+            <wp:docPr id="19" name="Imagem 19"/>
+            <wp:cNvGraphicFramePr>
+              <a:graphicFrameLocks xmlns:a="http://schemas.openxmlformats.org/drawingml/2006/main" noChangeAspect="1"/>
+            </wp:cNvGraphicFramePr>
+            <a:graphic xmlns:a="http://schemas.openxmlformats.org/drawingml/2006/main">
+              <a:graphicData uri="http://schemas.openxmlformats.org/drawingml/2006/picture">
+                <pic:pic xmlns:pic="http://schemas.openxmlformats.org/drawingml/2006/picture">
+                  <pic:nvPicPr>
+                    <pic:cNvPr id="19" name="2014-06-16 17.56.27.png"/>
+                    <pic:cNvPicPr/>
+                  </pic:nvPicPr>
+                  <pic:blipFill>
+                    <a:blip r:embed="rId20" cstate="print">
+                      <a:extLst>
+                        <a:ext uri="{28A0092B-C50C-407E-A947-70E740481C1C}">
+                          <a14:useLocalDpi xmlns:a14="http://schemas.microsoft.com/office/drawing/2010/main" val="0"/>
+                        </a:ext>
+                      </a:extLst>
+                    </a:blip>
+                    <a:stretch>
+                      <a:fillRect/>
+                    </a:stretch>
+                  </pic:blipFill>
+                  <pic:spPr>
+                    <a:xfrm>
+                      <a:off x="0" y="0"/>
+                      <a:ext cx="4568400" cy="3128400"/>
+                    </a:xfrm>
+                    <a:prstGeom prst="rect">
+                      <a:avLst/>
+                    </a:prstGeom>
+                  </pic:spPr>
+                </pic:pic>
+              </a:graphicData>
+            </a:graphic>
+          </wp:inline>
+        </w:drawing>
+      </w:r>
+    </w:p>
+    <w:p>
+      <w:pPr>
+        <w:jc w:val="center"/>
+      </w:pPr>
+    </w:p>
+    <w:p>
+      <w:pPr>
+        <w:pStyle w:val="Ttulo2"/>
+      </w:pPr>
+      <w:bookmarkStart w:id="18" w:name="_Toc390702199"/>
+      <w:r>
+        <w:lastRenderedPageBreak/>
+        <w:t>Baixa</w:t>
+      </w:r>
+      <w:bookmarkEnd w:id="18"/>
+    </w:p>
+    <w:p/>
+    <w:p>
+      <w:r>
+        <w:t xml:space="preserve">A baixa de um ou mais itens cadastrados deve ser realizada sempre que por algum motivo esse item precisar ser retirado do estoque. Para realizar a baixa o usuário irá selecionar o item, informar a quantidade a ser retirada e qual foi o motivo para essa operação. Na imagem </w:t>
+      </w:r>
+      <w:r>
+        <w:t>à</w:t>
+      </w:r>
+      <w:r>
+        <w:t xml:space="preserve"> direita </w:t>
+      </w:r>
+      <w:r>
+        <w:t>apresenta uma lista com os motivos disponíveis para seleção:</w:t>
+      </w:r>
+    </w:p>
+    <w:p/>
+    <w:p>
+      <w:r>
+        <w:rPr>
+          <w:noProof/>
+          <w:lang w:eastAsia="pt-BR"/>
+        </w:rPr>
+        <w:drawing>
+          <wp:inline distT="0" distB="0" distL="0" distR="0">
+            <wp:extent cx="5400040" cy="4766945"/>
+            <wp:effectExtent l="0" t="0" r="0" b="0"/>
+            <wp:docPr id="20" name="Imagem 20"/>
+            <wp:cNvGraphicFramePr>
+              <a:graphicFrameLocks xmlns:a="http://schemas.openxmlformats.org/drawingml/2006/main" noChangeAspect="1"/>
+            </wp:cNvGraphicFramePr>
+            <a:graphic xmlns:a="http://schemas.openxmlformats.org/drawingml/2006/main">
+              <a:graphicData uri="http://schemas.openxmlformats.org/drawingml/2006/picture">
+                <pic:pic xmlns:pic="http://schemas.openxmlformats.org/drawingml/2006/picture">
+                  <pic:nvPicPr>
+                    <pic:cNvPr id="20" name="2014-06-16 17.57.12.png"/>
+                    <pic:cNvPicPr/>
+                  </pic:nvPicPr>
+                  <pic:blipFill>
+                    <a:blip r:embed="rId21" cstate="print">
+                      <a:extLst>
+                        <a:ext uri="{28A0092B-C50C-407E-A947-70E740481C1C}">
+                          <a14:useLocalDpi xmlns:a14="http://schemas.microsoft.com/office/drawing/2010/main" val="0"/>
+                        </a:ext>
+                      </a:extLst>
+                    </a:blip>
+                    <a:stretch>
+                      <a:fillRect/>
+                    </a:stretch>
+                  </pic:blipFill>
+                  <pic:spPr>
+                    <a:xfrm>
+                      <a:off x="0" y="0"/>
+                      <a:ext cx="5400040" cy="4766945"/>
+                    </a:xfrm>
+                    <a:prstGeom prst="rect">
+                      <a:avLst/>
+                    </a:prstGeom>
+                  </pic:spPr>
+                </pic:pic>
+              </a:graphicData>
+            </a:graphic>
+          </wp:inline>
+        </w:drawing>
+      </w:r>
+    </w:p>
+    <w:p>
+      <w:pPr>
+        <w:jc w:val="left"/>
+      </w:pPr>
+      <w:r>
+        <w:br w:type="page"/>
+      </w:r>
+    </w:p>
+    <w:p>
+      <w:pPr>
+        <w:pStyle w:val="Ttulo1"/>
+      </w:pPr>
+      <w:bookmarkStart w:id="19" w:name="_Toc390702200"/>
+      <w:r>
+        <w:lastRenderedPageBreak/>
+        <w:t>Produtos em Estoque</w:t>
+      </w:r>
+      <w:bookmarkEnd w:id="19"/>
+    </w:p>
+    <w:p>
+      <w:r>
+        <w:t xml:space="preserve">A seção “Produtos em Estoque” apresenta listas ordenadas por cada uma das opções disponíveis. Essa funcionalidade é muito importante para que o usuário possua real controle do que está armazenado em seu estoque. É possível ordenar a lista por: ordem alfabética, maior quantidade de </w:t>
+      </w:r>
+      <w:r>
+        <w:t>itens</w:t>
+      </w:r>
+      <w:r>
+        <w:t xml:space="preserve">, menor quantidade </w:t>
+      </w:r>
+      <w:r>
+        <w:t>de itens e de acordo com a proximidade de vencimento (mais próximo ou mais longe).</w:t>
+      </w:r>
+    </w:p>
+    <w:p/>
+    <w:p>
+      <w:pPr>
+        <w:jc w:val="center"/>
+      </w:pPr>
+      <w:r>
+        <w:rPr>
+          <w:noProof/>
+          <w:lang w:eastAsia="pt-BR"/>
+        </w:rPr>
+        <w:drawing>
+          <wp:inline distT="0" distB="0" distL="0" distR="0">
+            <wp:extent cx="2732400" cy="4860000"/>
+            <wp:effectExtent l="0" t="0" r="0" b="0"/>
+            <wp:docPr id="21" name="Imagem 21"/>
+            <wp:cNvGraphicFramePr>
+              <a:graphicFrameLocks xmlns:a="http://schemas.openxmlformats.org/drawingml/2006/main" noChangeAspect="1"/>
+            </wp:cNvGraphicFramePr>
+            <a:graphic xmlns:a="http://schemas.openxmlformats.org/drawingml/2006/main">
+              <a:graphicData uri="http://schemas.openxmlformats.org/drawingml/2006/picture">
+                <pic:pic xmlns:pic="http://schemas.openxmlformats.org/drawingml/2006/picture">
+                  <pic:nvPicPr>
+                    <pic:cNvPr id="21" name="2014-06-16 19.11.31.png"/>
+                    <pic:cNvPicPr/>
+                  </pic:nvPicPr>
+                  <pic:blipFill>
+                    <a:blip r:embed="rId22" cstate="print">
+                      <a:extLst>
+                        <a:ext uri="{28A0092B-C50C-407E-A947-70E740481C1C}">
+                          <a14:useLocalDpi xmlns:a14="http://schemas.microsoft.com/office/drawing/2010/main" val="0"/>
+                        </a:ext>
+                      </a:extLst>
+                    </a:blip>
+                    <a:stretch>
+                      <a:fillRect/>
+                    </a:stretch>
+                  </pic:blipFill>
+                  <pic:spPr>
+                    <a:xfrm>
+                      <a:off x="0" y="0"/>
+                      <a:ext cx="2732400" cy="4860000"/>
+                    </a:xfrm>
+                    <a:prstGeom prst="rect">
+                      <a:avLst/>
+                    </a:prstGeom>
+                  </pic:spPr>
+                </pic:pic>
+              </a:graphicData>
+            </a:graphic>
+          </wp:inline>
+        </w:drawing>
+      </w:r>
+    </w:p>
+    <w:p>
+      <w:pPr>
+        <w:jc w:val="center"/>
+      </w:pPr>
+    </w:p>
+    <w:p>
+      <w:r>
+        <w:t>Como essa seção apresenta uma tabela com uma quantidade grande de colunas, o design responsivo foi configurado para a utilização do dispositivo móvel na horizontal, garantindo assim a visualização correta da lista.</w:t>
+      </w:r>
+    </w:p>
+    <w:p/>
+    <w:p>
+      <w:pPr>
+        <w:jc w:val="center"/>
+      </w:pPr>
+      <w:r>
+        <w:rPr>
+          <w:noProof/>
+          <w:lang w:eastAsia="pt-BR"/>
+        </w:rPr>
+        <w:drawing>
+          <wp:inline distT="0" distB="0" distL="0" distR="0">
+            <wp:extent cx="4906800" cy="2761200"/>
+            <wp:effectExtent l="0" t="0" r="8255" b="1270"/>
+            <wp:docPr id="22" name="Imagem 22"/>
+            <wp:cNvGraphicFramePr>
+              <a:graphicFrameLocks xmlns:a="http://schemas.openxmlformats.org/drawingml/2006/main" noChangeAspect="1"/>
+            </wp:cNvGraphicFramePr>
+            <a:graphic xmlns:a="http://schemas.openxmlformats.org/drawingml/2006/main">
+              <a:graphicData uri="http://schemas.openxmlformats.org/drawingml/2006/picture">
+                <pic:pic xmlns:pic="http://schemas.openxmlformats.org/drawingml/2006/picture">
+                  <pic:nvPicPr>
+                    <pic:cNvPr id="22" name="2014-06-16 19.15.36.png"/>
+                    <pic:cNvPicPr/>
+                  </pic:nvPicPr>
+                  <pic:blipFill>
+                    <a:blip r:embed="rId23" cstate="print">
+                      <a:extLst>
+                        <a:ext uri="{28A0092B-C50C-407E-A947-70E740481C1C}">
+                          <a14:useLocalDpi xmlns:a14="http://schemas.microsoft.com/office/drawing/2010/main" val="0"/>
+                        </a:ext>
+                      </a:extLst>
+                    </a:blip>
+                    <a:stretch>
+                      <a:fillRect/>
+                    </a:stretch>
+                  </pic:blipFill>
+                  <pic:spPr>
+                    <a:xfrm>
+                      <a:off x="0" y="0"/>
+                      <a:ext cx="4906800" cy="2761200"/>
+                    </a:xfrm>
+                    <a:prstGeom prst="rect">
+                      <a:avLst/>
+                    </a:prstGeom>
+                  </pic:spPr>
+                </pic:pic>
+              </a:graphicData>
+            </a:graphic>
+          </wp:inline>
+        </w:drawing>
+      </w:r>
+    </w:p>
+    <w:p>
+      <w:pPr>
+        <w:pStyle w:val="Ttulo1"/>
+      </w:pPr>
+      <w:bookmarkStart w:id="20" w:name="_Toc390702201"/>
+      <w:r>
+        <w:lastRenderedPageBreak/>
+        <w:t>Produtos em Falta</w:t>
+      </w:r>
+      <w:bookmarkEnd w:id="20"/>
+    </w:p>
+    <w:p>
+      <w:r>
+        <w:t xml:space="preserve">Da mesma forma da seção de “Produtos em Estoque”, a de “Produtos em Falta” </w:t>
+      </w:r>
+      <w:r>
+        <w:t>irá</w:t>
+      </w:r>
+      <w:r>
+        <w:t xml:space="preserve"> apresentar listas ordenadas</w:t>
+      </w:r>
+      <w:r>
+        <w:t>, mas nesse caso</w:t>
+      </w:r>
+      <w:r>
+        <w:t xml:space="preserve"> dos produtos em que todos os itens do estoque já tiveram a baixa realizada anteriormente.</w:t>
+      </w:r>
+      <w:r>
+        <w:t xml:space="preserve"> Duas opções estão disponíveis para a ordenação: “Ordem Alfabética” e “Data que Acabou”.</w:t>
+      </w:r>
+    </w:p>
+    <w:p/>
+    <w:p>
+      <w:pPr>
+        <w:pStyle w:val="Ttulo1"/>
+      </w:pPr>
+      <w:bookmarkStart w:id="21" w:name="_Toc390702202"/>
+      <w:r>
+        <w:t>Histórico</w:t>
+      </w:r>
+      <w:bookmarkEnd w:id="21"/>
+    </w:p>
+    <w:p/>
+    <w:p>
+      <w:r>
+        <w:t xml:space="preserve">Por fim </w:t>
+      </w:r>
+      <w:r>
+        <w:t xml:space="preserve">a seção Histórico vai apresentar </w:t>
+      </w:r>
+      <w:r>
+        <w:t>histórico</w:t>
+      </w:r>
+      <w:r>
+        <w:t>s ou relatórios</w:t>
+      </w:r>
+      <w:r>
+        <w:t xml:space="preserve"> de consumo de acordo com o período selecionado, ou por cada produto cadastrado no sistema.</w:t>
+      </w:r>
+    </w:p>
+    <w:p>
+      <w:r>
+        <w:t>A seguir temos uma imagem das opções de histórico disponíveis e em seguida uma imagem de exemplo do Histórico por Estoque e do Histórico por Produto.</w:t>
+      </w:r>
+    </w:p>
+    <w:p/>
+    <w:p>
+      <w:pPr>
+        <w:jc w:val="center"/>
+      </w:pPr>
+      <w:r>
+        <w:rPr>
+          <w:noProof/>
+          <w:lang w:eastAsia="pt-BR"/>
+        </w:rPr>
+        <w:drawing>
+          <wp:inline distT="0" distB="0" distL="0" distR="0">
+            <wp:extent cx="2530800" cy="2649600"/>
+            <wp:effectExtent l="0" t="0" r="3175" b="0"/>
+            <wp:docPr id="25" name="Imagem 25"/>
+            <wp:cNvGraphicFramePr>
+              <a:graphicFrameLocks xmlns:a="http://schemas.openxmlformats.org/drawingml/2006/main" noChangeAspect="1"/>
+            </wp:cNvGraphicFramePr>
+            <a:graphic xmlns:a="http://schemas.openxmlformats.org/drawingml/2006/main">
+              <a:graphicData uri="http://schemas.openxmlformats.org/drawingml/2006/picture">
+                <pic:pic xmlns:pic="http://schemas.openxmlformats.org/drawingml/2006/picture">
+                  <pic:nvPicPr>
+                    <pic:cNvPr id="25" name="2014-06-16 19.25.14.png"/>
+                    <pic:cNvPicPr/>
+                  </pic:nvPicPr>
+                  <pic:blipFill>
+                    <a:blip r:embed="rId24" cstate="print">
+                      <a:extLst>
+                        <a:ext uri="{28A0092B-C50C-407E-A947-70E740481C1C}">
+                          <a14:useLocalDpi xmlns:a14="http://schemas.microsoft.com/office/drawing/2010/main" val="0"/>
+                        </a:ext>
+                      </a:extLst>
+                    </a:blip>
+                    <a:stretch>
+                      <a:fillRect/>
+                    </a:stretch>
+                  </pic:blipFill>
+                  <pic:spPr>
+                    <a:xfrm>
+                      <a:off x="0" y="0"/>
+                      <a:ext cx="2530800" cy="2649600"/>
+                    </a:xfrm>
+                    <a:prstGeom prst="rect">
+                      <a:avLst/>
+                    </a:prstGeom>
+                  </pic:spPr>
+                </pic:pic>
+              </a:graphicData>
+            </a:graphic>
+          </wp:inline>
+        </w:drawing>
+      </w:r>
+    </w:p>
+    <w:p>
+      <w:pPr>
+        <w:jc w:val="center"/>
+      </w:pPr>
+    </w:p>
+    <w:p>
+      <w:pPr>
+        <w:jc w:val="center"/>
+      </w:pPr>
+      <w:r>
+        <w:rPr>
+          <w:noProof/>
+          <w:lang w:eastAsia="pt-BR"/>
+        </w:rPr>
+        <w:drawing>
+          <wp:inline distT="0" distB="0" distL="0" distR="0">
+            <wp:extent cx="4975200" cy="4291200"/>
+            <wp:effectExtent l="0" t="0" r="0" b="0"/>
+            <wp:docPr id="26" name="Imagem 26"/>
+            <wp:cNvGraphicFramePr>
+              <a:graphicFrameLocks xmlns:a="http://schemas.openxmlformats.org/drawingml/2006/main" noChangeAspect="1"/>
+            </wp:cNvGraphicFramePr>
+            <a:graphic xmlns:a="http://schemas.openxmlformats.org/drawingml/2006/main">
+              <a:graphicData uri="http://schemas.openxmlformats.org/drawingml/2006/picture">
+                <pic:pic xmlns:pic="http://schemas.openxmlformats.org/drawingml/2006/picture">
+                  <pic:nvPicPr>
+                    <pic:cNvPr id="26" name="2014-06-16 19.44.54.png"/>
+                    <pic:cNvPicPr/>
+                  </pic:nvPicPr>
+                  <pic:blipFill>
+                    <a:blip r:embed="rId25" cstate="print">
+                      <a:extLst>
+                        <a:ext uri="{28A0092B-C50C-407E-A947-70E740481C1C}">
+                          <a14:useLocalDpi xmlns:a14="http://schemas.microsoft.com/office/drawing/2010/main" val="0"/>
+                        </a:ext>
+                      </a:extLst>
+                    </a:blip>
+                    <a:stretch>
+                      <a:fillRect/>
+                    </a:stretch>
+                  </pic:blipFill>
+                  <pic:spPr>
+                    <a:xfrm>
+                      <a:off x="0" y="0"/>
+                      <a:ext cx="4975200" cy="4291200"/>
+                    </a:xfrm>
+                    <a:prstGeom prst="rect">
+                      <a:avLst/>
+                    </a:prstGeom>
+                  </pic:spPr>
+                </pic:pic>
+              </a:graphicData>
+            </a:graphic>
+          </wp:inline>
+        </w:drawing>
+      </w:r>
     </w:p>
     <w:sectPr>
       <w:pgSz w:w="11906" w:h="16838"/>
-      <w:pgMar w:top="426" w:right="1701" w:bottom="1417" w:left="1701" w:header="708" w:footer="708" w:gutter="0"/>
+      <w:pgMar w:top="426" w:right="1701" w:bottom="567" w:left="1701" w:header="708" w:footer="708" w:gutter="0"/>
       <w:cols w:space="708"/>
       <w:docGrid w:linePitch="360"/>
     </w:sectPr>
@@ -2217,7 +5004,6 @@
     <w:basedOn w:val="Ttulo1"/>
     <w:next w:val="Normal"/>
     <w:uiPriority w:val="39"/>
-    <w:semiHidden/>
     <w:unhideWhenUsed/>
     <w:qFormat/>
     <w:rsid w:val="004042F1"/>
@@ -2250,6 +5036,47 @@
       <w:color w:val="954F72" w:themeColor="followedHyperlink"/>
       <w:u w:val="single"/>
     </w:rPr>
+  </w:style>
+  <w:style w:type="paragraph" w:styleId="NormalWeb">
+    <w:name w:val="Normal (Web)"/>
+    <w:basedOn w:val="Normal"/>
+    <w:uiPriority w:val="99"/>
+    <w:semiHidden/>
+    <w:unhideWhenUsed/>
+    <w:rsid w:val="00380DE3"/>
+    <w:pPr>
+      <w:spacing w:before="100" w:beforeAutospacing="1" w:after="100" w:afterAutospacing="1"/>
+      <w:jc w:val="left"/>
+    </w:pPr>
+    <w:rPr>
+      <w:rFonts w:ascii="Times New Roman" w:eastAsia="Times New Roman" w:hAnsi="Times New Roman"/>
+      <w:lang w:eastAsia="pt-BR"/>
+    </w:rPr>
+  </w:style>
+  <w:style w:type="paragraph" w:styleId="Sumrio2">
+    <w:name w:val="toc 2"/>
+    <w:basedOn w:val="Normal"/>
+    <w:next w:val="Normal"/>
+    <w:autoRedefine/>
+    <w:uiPriority w:val="39"/>
+    <w:unhideWhenUsed/>
+    <w:rsid w:val="00E853FF"/>
+    <w:pPr>
+      <w:spacing w:after="100"/>
+      <w:ind w:left="240"/>
+    </w:pPr>
+  </w:style>
+  <w:style w:type="paragraph" w:styleId="Sumrio1">
+    <w:name w:val="toc 1"/>
+    <w:basedOn w:val="Normal"/>
+    <w:next w:val="Normal"/>
+    <w:autoRedefine/>
+    <w:uiPriority w:val="39"/>
+    <w:unhideWhenUsed/>
+    <w:rsid w:val="00E853FF"/>
+    <w:pPr>
+      <w:spacing w:after="100"/>
+    </w:pPr>
   </w:style>
 </w:styles>
 </file>
@@ -2513,4 +5340,16 @@
     </a:ext>
   </a:extLst>
 </a:theme>
+</file>
+
+<file path=customXml/item1.xml><?xml version="1.0" encoding="utf-8"?>
+<b:Sources xmlns:b="http://schemas.openxmlformats.org/officeDocument/2006/bibliography" xmlns="http://schemas.openxmlformats.org/officeDocument/2006/bibliography" SelectedStyle="\APASixthEditionOfficeOnline.xsl" StyleName="APA" Version="6"/>
+</file>
+
+<file path=customXml/itemProps1.xml><?xml version="1.0" encoding="utf-8"?>
+<ds:datastoreItem xmlns:ds="http://schemas.openxmlformats.org/officeDocument/2006/customXml" ds:itemID="{93F85CA5-728F-4CDB-BB9D-B4EE7821EF35}">
+  <ds:schemaRefs>
+    <ds:schemaRef ds:uri="http://schemas.openxmlformats.org/officeDocument/2006/bibliography"/>
+  </ds:schemaRefs>
+</ds:datastoreItem>
 </file>
</xml_diff>

<commit_message>
Pequena correção na capa do Manual do Usuário - SisCoER
</commit_message>
<xml_diff>
--- a/doc/manual-usuario/Manual do Usuário - SisCoER.docx
+++ b/doc/manual-usuario/Manual do Usuário - SisCoER.docx
@@ -205,16 +205,13 @@
         <w:spacing w:before="0" w:beforeAutospacing="0" w:after="0" w:afterAutospacing="0"/>
         <w:ind w:firstLine="720"/>
         <w:jc w:val="right"/>
-      </w:pPr>
-      <w:r>
         <w:rPr>
           <w:rFonts w:ascii="Arial" w:hAnsi="Arial" w:cs="Arial"/>
           <w:color w:val="000000"/>
           <w:sz w:val="23"/>
           <w:szCs w:val="23"/>
         </w:rPr>
-        <w:t>&lt;Autores&gt;</w:t>
-      </w:r>
+      </w:pPr>
     </w:p>
     <w:p>
       <w:pPr>
@@ -223,6 +220,8 @@
         <w:ind w:firstLine="720"/>
         <w:jc w:val="right"/>
       </w:pPr>
+      <w:bookmarkStart w:id="4" w:name="_GoBack"/>
+      <w:bookmarkEnd w:id="4"/>
       <w:r>
         <w:rPr>
           <w:rFonts w:ascii="Arial" w:hAnsi="Arial" w:cs="Arial"/>
@@ -438,29 +437,7 @@
           <w:sz w:val="23"/>
           <w:szCs w:val="23"/>
         </w:rPr>
-        <w:t xml:space="preserve">Goiânia, </w:t>
-      </w:r>
-      <w:r>
-        <w:rPr>
-          <w:rFonts w:ascii="Arial" w:hAnsi="Arial" w:cs="Arial"/>
-          <w:b/>
-          <w:bCs/>
-          <w:color w:val="000000"/>
-          <w:sz w:val="23"/>
-          <w:szCs w:val="23"/>
-        </w:rPr>
-        <w:t>16</w:t>
-      </w:r>
-      <w:r>
-        <w:rPr>
-          <w:rFonts w:ascii="Arial" w:hAnsi="Arial" w:cs="Arial"/>
-          <w:b/>
-          <w:bCs/>
-          <w:color w:val="000000"/>
-          <w:sz w:val="23"/>
-          <w:szCs w:val="23"/>
-        </w:rPr>
-        <w:t xml:space="preserve"> de Junho de 2014</w:t>
+        <w:t>Goiânia, 16 de Junho de 2014</w:t>
       </w:r>
     </w:p>
     <w:p>
@@ -488,8 +465,8 @@
       <w:pPr>
         <w:pStyle w:val="Estilo1"/>
       </w:pPr>
-      <w:bookmarkStart w:id="4" w:name="_Toc390702120"/>
-      <w:bookmarkStart w:id="5" w:name="_Toc390702187"/>
+      <w:bookmarkStart w:id="5" w:name="_Toc390702120"/>
+      <w:bookmarkStart w:id="6" w:name="_Toc390702187"/>
       <w:proofErr w:type="spellStart"/>
       <w:r>
         <w:t>Sis</w:t>
@@ -501,8 +478,8 @@
       <w:r>
         <w:t xml:space="preserve"> – Sistema de Controle de Estoque Residencial</w:t>
       </w:r>
-      <w:bookmarkEnd w:id="4"/>
       <w:bookmarkEnd w:id="5"/>
+      <w:bookmarkEnd w:id="6"/>
     </w:p>
     <w:p/>
     <w:p>
@@ -512,31 +489,32 @@
           <w:rFonts w:cs="Arial"/>
         </w:rPr>
       </w:pPr>
-      <w:bookmarkStart w:id="6" w:name="_Toc390702188"/>
+      <w:bookmarkStart w:id="7" w:name="_Toc390702188"/>
       <w:r>
         <w:rPr>
           <w:rFonts w:cs="Arial"/>
         </w:rPr>
         <w:t>Sumário</w:t>
       </w:r>
-      <w:bookmarkEnd w:id="6"/>
+      <w:bookmarkEnd w:id="7"/>
     </w:p>
     <w:sdt>
       <w:sdtPr>
+        <w:rPr>
+          <w:rFonts w:eastAsiaTheme="minorEastAsia" w:cs="Times New Roman"/>
+          <w:b w:val="0"/>
+          <w:bCs w:val="0"/>
+          <w:kern w:val="0"/>
+          <w:sz w:val="24"/>
+          <w:szCs w:val="24"/>
+        </w:rPr>
         <w:id w:val="-1117286096"/>
         <w:docPartObj>
           <w:docPartGallery w:val="Table of Contents"/>
           <w:docPartUnique/>
         </w:docPartObj>
       </w:sdtPr>
-      <w:sdtEndPr>
-        <w:rPr>
-          <w:rFonts w:eastAsiaTheme="minorEastAsia" w:cs="Times New Roman"/>
-          <w:kern w:val="0"/>
-          <w:sz w:val="24"/>
-          <w:szCs w:val="24"/>
-        </w:rPr>
-      </w:sdtEndPr>
+      <w:sdtEndPr/>
       <w:sdtContent>
         <w:p>
           <w:pPr>
@@ -882,16 +860,7 @@
                 <w:rStyle w:val="Hyperlink"/>
                 <w:noProof/>
               </w:rPr>
-              <w:t>Interface</w:t>
-            </w:r>
-            <w:bookmarkStart w:id="7" w:name="_GoBack"/>
-            <w:bookmarkEnd w:id="7"/>
-            <w:r>
-              <w:rPr>
-                <w:rStyle w:val="Hyperlink"/>
-                <w:noProof/>
-              </w:rPr>
-              <w:t xml:space="preserve"> de Administrador</w:t>
+              <w:t>Interface de Administrador</w:t>
             </w:r>
             <w:r>
               <w:rPr>
@@ -2123,19 +2092,7 @@
           <w:rPr>
             <w:rStyle w:val="Hyperlink"/>
           </w:rPr>
-          <w:t>http://siscoer.weslleyaraujo</w:t>
-        </w:r>
-        <w:r>
-          <w:rPr>
-            <w:rStyle w:val="Hyperlink"/>
-          </w:rPr>
-          <w:t>.</w:t>
-        </w:r>
-        <w:r>
-          <w:rPr>
-            <w:rStyle w:val="Hyperlink"/>
-          </w:rPr>
-          <w:t>com/</w:t>
+          <w:t>http://siscoer.weslleyaraujo.com/</w:t>
         </w:r>
       </w:hyperlink>
       <w:r>
@@ -2600,10 +2557,7 @@
         <w:t xml:space="preserve"> diferentes</w:t>
       </w:r>
       <w:r>
-        <w:t>: Tipos de Estoque, Categorias,</w:t>
-      </w:r>
-      <w:r>
-        <w:t xml:space="preserve"> Produtos e Produtos em Estoque, de acordo com a quantidade de itens registrada para cada uma delas.</w:t>
+        <w:t>: Tipos de Estoque, Categorias, Produtos e Produtos em Estoque, de acordo com a quantidade de itens registrada para cada uma delas.</w:t>
       </w:r>
     </w:p>
     <w:p>
@@ -3200,10 +3154,7 @@
       </w:r>
       <w:proofErr w:type="spellEnd"/>
       <w:r>
-        <w:t xml:space="preserve">”, o valor em reais de cada item, o local onde a compra foi realizada (nome do supermercado, por exemplo) e a data da compra, também no formato </w:t>
-      </w:r>
-      <w:r>
-        <w:t>“</w:t>
+        <w:t>”, o valor em reais de cada item, o local onde a compra foi realizada (nome do supermercado, por exemplo) e a data da compra, também no formato “</w:t>
       </w:r>
       <w:proofErr w:type="spellStart"/>
       <w:r>
@@ -3219,10 +3170,7 @@
       </w:r>
       <w:proofErr w:type="spellEnd"/>
       <w:r>
-        <w:t>”</w:t>
-      </w:r>
-      <w:r>
-        <w:t>.</w:t>
+        <w:t>”.</w:t>
       </w:r>
     </w:p>
     <w:p>
@@ -3610,13 +3558,7 @@
         <w:t xml:space="preserve">Por fim </w:t>
       </w:r>
       <w:r>
-        <w:t xml:space="preserve">a seção Histórico vai apresentar </w:t>
-      </w:r>
-      <w:r>
-        <w:t>histórico</w:t>
-      </w:r>
-      <w:r>
-        <w:t>s ou relatórios</w:t>
+        <w:t>a seção Histórico vai apresentar históricos ou relatórios</w:t>
       </w:r>
       <w:r>
         <w:t xml:space="preserve"> de consumo de acordo com o período selecionado, ou por cada produto cadastrado no sistema.</w:t>
@@ -3750,6 +3692,120 @@
 <file path=word/numbering.xml><?xml version="1.0" encoding="utf-8"?>
 <w:numbering xmlns:wpc="http://schemas.microsoft.com/office/word/2010/wordprocessingCanvas" xmlns:mc="http://schemas.openxmlformats.org/markup-compatibility/2006" xmlns:o="urn:schemas-microsoft-com:office:office" xmlns:r="http://schemas.openxmlformats.org/officeDocument/2006/relationships" xmlns:m="http://schemas.openxmlformats.org/officeDocument/2006/math" xmlns:v="urn:schemas-microsoft-com:vml" xmlns:wp14="http://schemas.microsoft.com/office/word/2010/wordprocessingDrawing" xmlns:wp="http://schemas.openxmlformats.org/drawingml/2006/wordprocessingDrawing" xmlns:w10="urn:schemas-microsoft-com:office:word" xmlns:w="http://schemas.openxmlformats.org/wordprocessingml/2006/main" xmlns:w14="http://schemas.microsoft.com/office/word/2010/wordml" xmlns:w15="http://schemas.microsoft.com/office/word/2012/wordml" xmlns:wpg="http://schemas.microsoft.com/office/word/2010/wordprocessingGroup" xmlns:wpi="http://schemas.microsoft.com/office/word/2010/wordprocessingInk" xmlns:wne="http://schemas.microsoft.com/office/word/2006/wordml" xmlns:wps="http://schemas.microsoft.com/office/word/2010/wordprocessingShape" mc:Ignorable="w14 w15 wp14">
   <w:abstractNum w:abstractNumId="0">
+    <w:nsid w:val="523B68F5"/>
+    <w:multiLevelType w:val="multilevel"/>
+    <w:tmpl w:val="A35808C4"/>
+    <w:lvl w:ilvl="0">
+      <w:start w:val="1"/>
+      <w:numFmt w:val="decimal"/>
+      <w:lvlText w:val="%1."/>
+      <w:lvlJc w:val="left"/>
+      <w:pPr>
+        <w:tabs>
+          <w:tab w:val="num" w:pos="720"/>
+        </w:tabs>
+        <w:ind w:left="720" w:hanging="720"/>
+      </w:pPr>
+    </w:lvl>
+    <w:lvl w:ilvl="1">
+      <w:start w:val="1"/>
+      <w:numFmt w:val="decimal"/>
+      <w:lvlText w:val="%2."/>
+      <w:lvlJc w:val="left"/>
+      <w:pPr>
+        <w:tabs>
+          <w:tab w:val="num" w:pos="1440"/>
+        </w:tabs>
+        <w:ind w:left="1440" w:hanging="720"/>
+      </w:pPr>
+    </w:lvl>
+    <w:lvl w:ilvl="2">
+      <w:start w:val="1"/>
+      <w:numFmt w:val="decimal"/>
+      <w:lvlText w:val="%3."/>
+      <w:lvlJc w:val="left"/>
+      <w:pPr>
+        <w:tabs>
+          <w:tab w:val="num" w:pos="2160"/>
+        </w:tabs>
+        <w:ind w:left="2160" w:hanging="720"/>
+      </w:pPr>
+    </w:lvl>
+    <w:lvl w:ilvl="3">
+      <w:start w:val="1"/>
+      <w:numFmt w:val="decimal"/>
+      <w:lvlText w:val="%4."/>
+      <w:lvlJc w:val="left"/>
+      <w:pPr>
+        <w:tabs>
+          <w:tab w:val="num" w:pos="2880"/>
+        </w:tabs>
+        <w:ind w:left="2880" w:hanging="720"/>
+      </w:pPr>
+    </w:lvl>
+    <w:lvl w:ilvl="4">
+      <w:start w:val="1"/>
+      <w:numFmt w:val="decimal"/>
+      <w:lvlText w:val="%5."/>
+      <w:lvlJc w:val="left"/>
+      <w:pPr>
+        <w:tabs>
+          <w:tab w:val="num" w:pos="3600"/>
+        </w:tabs>
+        <w:ind w:left="3600" w:hanging="720"/>
+      </w:pPr>
+    </w:lvl>
+    <w:lvl w:ilvl="5">
+      <w:start w:val="1"/>
+      <w:numFmt w:val="decimal"/>
+      <w:lvlText w:val="%6."/>
+      <w:lvlJc w:val="left"/>
+      <w:pPr>
+        <w:tabs>
+          <w:tab w:val="num" w:pos="4320"/>
+        </w:tabs>
+        <w:ind w:left="4320" w:hanging="720"/>
+      </w:pPr>
+    </w:lvl>
+    <w:lvl w:ilvl="6">
+      <w:start w:val="1"/>
+      <w:numFmt w:val="decimal"/>
+      <w:lvlText w:val="%7."/>
+      <w:lvlJc w:val="left"/>
+      <w:pPr>
+        <w:tabs>
+          <w:tab w:val="num" w:pos="5040"/>
+        </w:tabs>
+        <w:ind w:left="5040" w:hanging="720"/>
+      </w:pPr>
+    </w:lvl>
+    <w:lvl w:ilvl="7">
+      <w:start w:val="1"/>
+      <w:numFmt w:val="decimal"/>
+      <w:lvlText w:val="%8."/>
+      <w:lvlJc w:val="left"/>
+      <w:pPr>
+        <w:tabs>
+          <w:tab w:val="num" w:pos="5760"/>
+        </w:tabs>
+        <w:ind w:left="5760" w:hanging="720"/>
+      </w:pPr>
+    </w:lvl>
+    <w:lvl w:ilvl="8">
+      <w:start w:val="1"/>
+      <w:numFmt w:val="decimal"/>
+      <w:pStyle w:val="Ttulo9"/>
+      <w:lvlText w:val="%9."/>
+      <w:lvlJc w:val="left"/>
+      <w:pPr>
+        <w:tabs>
+          <w:tab w:val="num" w:pos="6480"/>
+        </w:tabs>
+        <w:ind w:left="6480" w:hanging="720"/>
+      </w:pPr>
+    </w:lvl>
+  </w:abstractNum>
+  <w:abstractNum w:abstractNumId="1">
     <w:nsid w:val="62756539"/>
     <w:multiLevelType w:val="multilevel"/>
     <w:tmpl w:val="335CAD1E"/>
@@ -3847,111 +3903,114 @@
     </w:lvl>
   </w:abstractNum>
   <w:num w:numId="1">
-    <w:abstractNumId w:val="0"/>
+    <w:abstractNumId w:val="1"/>
   </w:num>
   <w:num w:numId="2">
-    <w:abstractNumId w:val="0"/>
+    <w:abstractNumId w:val="1"/>
   </w:num>
   <w:num w:numId="3">
-    <w:abstractNumId w:val="0"/>
+    <w:abstractNumId w:val="1"/>
   </w:num>
   <w:num w:numId="4">
-    <w:abstractNumId w:val="0"/>
+    <w:abstractNumId w:val="1"/>
   </w:num>
   <w:num w:numId="5">
-    <w:abstractNumId w:val="0"/>
+    <w:abstractNumId w:val="1"/>
   </w:num>
   <w:num w:numId="6">
-    <w:abstractNumId w:val="0"/>
+    <w:abstractNumId w:val="1"/>
   </w:num>
   <w:num w:numId="7">
-    <w:abstractNumId w:val="0"/>
+    <w:abstractNumId w:val="1"/>
   </w:num>
   <w:num w:numId="8">
-    <w:abstractNumId w:val="0"/>
+    <w:abstractNumId w:val="1"/>
   </w:num>
   <w:num w:numId="9">
-    <w:abstractNumId w:val="0"/>
+    <w:abstractNumId w:val="1"/>
   </w:num>
   <w:num w:numId="10">
-    <w:abstractNumId w:val="0"/>
+    <w:abstractNumId w:val="1"/>
   </w:num>
   <w:num w:numId="11">
-    <w:abstractNumId w:val="0"/>
+    <w:abstractNumId w:val="1"/>
   </w:num>
   <w:num w:numId="12">
-    <w:abstractNumId w:val="0"/>
+    <w:abstractNumId w:val="1"/>
   </w:num>
   <w:num w:numId="13">
-    <w:abstractNumId w:val="0"/>
+    <w:abstractNumId w:val="1"/>
   </w:num>
   <w:num w:numId="14">
-    <w:abstractNumId w:val="0"/>
+    <w:abstractNumId w:val="1"/>
   </w:num>
   <w:num w:numId="15">
-    <w:abstractNumId w:val="0"/>
+    <w:abstractNumId w:val="1"/>
   </w:num>
   <w:num w:numId="16">
-    <w:abstractNumId w:val="0"/>
+    <w:abstractNumId w:val="1"/>
   </w:num>
   <w:num w:numId="17">
-    <w:abstractNumId w:val="0"/>
+    <w:abstractNumId w:val="1"/>
   </w:num>
   <w:num w:numId="18">
-    <w:abstractNumId w:val="0"/>
+    <w:abstractNumId w:val="1"/>
   </w:num>
   <w:num w:numId="19">
-    <w:abstractNumId w:val="0"/>
+    <w:abstractNumId w:val="1"/>
   </w:num>
   <w:num w:numId="20">
-    <w:abstractNumId w:val="0"/>
+    <w:abstractNumId w:val="1"/>
   </w:num>
   <w:num w:numId="21">
-    <w:abstractNumId w:val="0"/>
+    <w:abstractNumId w:val="1"/>
   </w:num>
   <w:num w:numId="22">
-    <w:abstractNumId w:val="0"/>
+    <w:abstractNumId w:val="1"/>
   </w:num>
   <w:num w:numId="23">
-    <w:abstractNumId w:val="0"/>
+    <w:abstractNumId w:val="1"/>
   </w:num>
   <w:num w:numId="24">
-    <w:abstractNumId w:val="0"/>
+    <w:abstractNumId w:val="1"/>
   </w:num>
   <w:num w:numId="25">
-    <w:abstractNumId w:val="0"/>
+    <w:abstractNumId w:val="1"/>
   </w:num>
   <w:num w:numId="26">
-    <w:abstractNumId w:val="0"/>
+    <w:abstractNumId w:val="1"/>
   </w:num>
   <w:num w:numId="27">
-    <w:abstractNumId w:val="0"/>
+    <w:abstractNumId w:val="1"/>
   </w:num>
   <w:num w:numId="28">
-    <w:abstractNumId w:val="0"/>
+    <w:abstractNumId w:val="1"/>
   </w:num>
   <w:num w:numId="29">
-    <w:abstractNumId w:val="0"/>
+    <w:abstractNumId w:val="1"/>
   </w:num>
   <w:num w:numId="30">
-    <w:abstractNumId w:val="0"/>
+    <w:abstractNumId w:val="1"/>
   </w:num>
   <w:num w:numId="31">
-    <w:abstractNumId w:val="0"/>
+    <w:abstractNumId w:val="1"/>
   </w:num>
   <w:num w:numId="32">
-    <w:abstractNumId w:val="0"/>
+    <w:abstractNumId w:val="1"/>
   </w:num>
   <w:num w:numId="33">
-    <w:abstractNumId w:val="0"/>
+    <w:abstractNumId w:val="1"/>
   </w:num>
   <w:num w:numId="34">
-    <w:abstractNumId w:val="0"/>
+    <w:abstractNumId w:val="1"/>
   </w:num>
   <w:num w:numId="35">
-    <w:abstractNumId w:val="0"/>
+    <w:abstractNumId w:val="1"/>
   </w:num>
   <w:num w:numId="36">
+    <w:abstractNumId w:val="1"/>
+  </w:num>
+  <w:num w:numId="37">
     <w:abstractNumId w:val="0"/>
   </w:num>
 </w:numbering>
@@ -4575,11 +4634,8 @@
     <w:pPr>
       <w:numPr>
         <w:ilvl w:val="8"/>
-        <w:numId w:val="45"/>
+        <w:numId w:val="37"/>
       </w:numPr>
-      <w:tabs>
-        <w:tab w:val="clear" w:pos="360"/>
-      </w:tabs>
       <w:spacing w:before="240" w:after="60"/>
       <w:ind w:left="1584" w:hanging="1584"/>
       <w:outlineLvl w:val="8"/>
@@ -5347,7 +5403,7 @@
 </file>
 
 <file path=customXml/itemProps1.xml><?xml version="1.0" encoding="utf-8"?>
-<ds:datastoreItem xmlns:ds="http://schemas.openxmlformats.org/officeDocument/2006/customXml" ds:itemID="{93F85CA5-728F-4CDB-BB9D-B4EE7821EF35}">
+<ds:datastoreItem xmlns:ds="http://schemas.openxmlformats.org/officeDocument/2006/customXml" ds:itemID="{39B96A92-7A2B-4256-BC72-5F6C96C4DDDA}">
   <ds:schemaRefs>
     <ds:schemaRef ds:uri="http://schemas.openxmlformats.org/officeDocument/2006/bibliography"/>
   </ds:schemaRefs>

</xml_diff>